<commit_message>
Working on report. All done except efficiency + validation. The source code still needs to be added somehow.
</commit_message>
<xml_diff>
--- a/Report.docx
+++ b/Report.docx
@@ -508,6 +508,1801 @@
         <w:t xml:space="preserve"> November 2017</w:t>
       </w:r>
     </w:p>
+    <w:sdt>
+      <w:sdtPr>
+        <w:rPr>
+          <w:rFonts w:asciiTheme="minorHAnsi" w:eastAsiaTheme="minorHAnsi" w:hAnsiTheme="minorHAnsi" w:cstheme="minorBidi"/>
+          <w:color w:val="auto"/>
+          <w:sz w:val="22"/>
+          <w:szCs w:val="22"/>
+          <w:lang w:val="pt-PT"/>
+        </w:rPr>
+        <w:id w:val="-1424715030"/>
+        <w:docPartObj>
+          <w:docPartGallery w:val="Table of Contents"/>
+          <w:docPartUnique/>
+        </w:docPartObj>
+      </w:sdtPr>
+      <w:sdtEndPr>
+        <w:rPr>
+          <w:rFonts w:ascii="Arial" w:hAnsi="Arial" w:cs="Times New Roman"/>
+          <w:b/>
+          <w:bCs/>
+          <w:sz w:val="24"/>
+          <w:lang w:val="en-GB"/>
+        </w:rPr>
+      </w:sdtEndPr>
+      <w:sdtContent>
+        <w:p>
+          <w:pPr>
+            <w:pStyle w:val="TOCHeading"/>
+            <w:spacing w:after="480"/>
+            <w:rPr>
+              <w:rFonts w:ascii="Arial" w:eastAsia="Times New Roman" w:hAnsi="Arial" w:cs="Arial"/>
+              <w:b/>
+              <w:bCs/>
+              <w:color w:val="8C2D19"/>
+              <w:sz w:val="36"/>
+              <w:szCs w:val="24"/>
+              <w:lang w:val="en-GB" w:eastAsia="en-GB"/>
+            </w:rPr>
+          </w:pPr>
+          <w:r>
+            <w:rPr>
+              <w:rFonts w:ascii="Arial" w:eastAsia="Times New Roman" w:hAnsi="Arial" w:cs="Arial"/>
+              <w:b/>
+              <w:bCs/>
+              <w:color w:val="8C2D19"/>
+              <w:sz w:val="36"/>
+              <w:szCs w:val="24"/>
+              <w:lang w:val="en-GB" w:eastAsia="en-GB"/>
+            </w:rPr>
+            <w:t>Index</w:t>
+          </w:r>
+        </w:p>
+        <w:p>
+          <w:pPr>
+            <w:pStyle w:val="TOC1"/>
+            <w:tabs>
+              <w:tab w:val="left" w:pos="440"/>
+              <w:tab w:val="right" w:leader="dot" w:pos="8494"/>
+            </w:tabs>
+            <w:rPr>
+              <w:rFonts w:ascii="Arial" w:eastAsiaTheme="minorEastAsia" w:hAnsi="Arial" w:cs="Arial"/>
+              <w:noProof/>
+              <w:sz w:val="24"/>
+              <w:szCs w:val="24"/>
+              <w:lang w:eastAsia="pt-PT"/>
+            </w:rPr>
+          </w:pPr>
+          <w:r>
+            <w:rPr>
+              <w:rFonts w:ascii="Arial" w:hAnsi="Arial" w:cs="Arial"/>
+              <w:sz w:val="24"/>
+              <w:szCs w:val="24"/>
+            </w:rPr>
+            <w:fldChar w:fldCharType="begin"/>
+          </w:r>
+          <w:r>
+            <w:rPr>
+              <w:rFonts w:ascii="Arial" w:hAnsi="Arial" w:cs="Arial"/>
+              <w:sz w:val="24"/>
+              <w:szCs w:val="24"/>
+            </w:rPr>
+            <w:instrText xml:space="preserve"> TOC \o "1-3" \h \z \u </w:instrText>
+          </w:r>
+          <w:r>
+            <w:rPr>
+              <w:rFonts w:ascii="Arial" w:hAnsi="Arial" w:cs="Arial"/>
+              <w:sz w:val="24"/>
+              <w:szCs w:val="24"/>
+            </w:rPr>
+            <w:fldChar w:fldCharType="separate"/>
+          </w:r>
+          <w:hyperlink w:anchor="_Toc495838031" w:history="1">
+            <w:r>
+              <w:rPr>
+                <w:rStyle w:val="Hyperlink"/>
+                <w:rFonts w:ascii="Arial" w:hAnsi="Arial" w:cs="Arial"/>
+                <w:noProof/>
+                <w:color w:val="8C2D19"/>
+                <w:sz w:val="24"/>
+                <w:szCs w:val="24"/>
+              </w:rPr>
+              <w:t>1.</w:t>
+            </w:r>
+            <w:r>
+              <w:rPr>
+                <w:rFonts w:ascii="Arial" w:eastAsiaTheme="minorEastAsia" w:hAnsi="Arial" w:cs="Arial"/>
+                <w:noProof/>
+                <w:sz w:val="24"/>
+                <w:szCs w:val="24"/>
+                <w:lang w:eastAsia="pt-PT"/>
+              </w:rPr>
+              <w:tab/>
+            </w:r>
+            <w:r>
+              <w:rPr>
+                <w:rStyle w:val="Hyperlink"/>
+                <w:rFonts w:ascii="Arial" w:hAnsi="Arial" w:cs="Arial"/>
+                <w:b/>
+                <w:noProof/>
+                <w:sz w:val="24"/>
+                <w:szCs w:val="24"/>
+              </w:rPr>
+              <w:t>Summary</w:t>
+            </w:r>
+            <w:r>
+              <w:rPr>
+                <w:rFonts w:ascii="Arial" w:hAnsi="Arial" w:cs="Arial"/>
+                <w:noProof/>
+                <w:webHidden/>
+                <w:sz w:val="24"/>
+                <w:szCs w:val="24"/>
+              </w:rPr>
+              <w:tab/>
+            </w:r>
+            <w:r>
+              <w:rPr>
+                <w:rFonts w:ascii="Arial" w:hAnsi="Arial" w:cs="Arial"/>
+                <w:noProof/>
+                <w:webHidden/>
+                <w:color w:val="8C2D19"/>
+                <w:sz w:val="24"/>
+                <w:szCs w:val="24"/>
+              </w:rPr>
+              <w:t>3</w:t>
+            </w:r>
+          </w:hyperlink>
+        </w:p>
+        <w:p>
+          <w:pPr>
+            <w:pStyle w:val="TOC1"/>
+            <w:tabs>
+              <w:tab w:val="left" w:pos="440"/>
+              <w:tab w:val="right" w:leader="dot" w:pos="8494"/>
+            </w:tabs>
+            <w:rPr>
+              <w:rFonts w:ascii="Arial" w:eastAsiaTheme="minorEastAsia" w:hAnsi="Arial" w:cs="Arial"/>
+              <w:noProof/>
+              <w:sz w:val="24"/>
+              <w:szCs w:val="24"/>
+              <w:lang w:eastAsia="pt-PT"/>
+            </w:rPr>
+          </w:pPr>
+          <w:hyperlink w:anchor="_Toc495838035" w:history="1">
+            <w:r>
+              <w:rPr>
+                <w:rStyle w:val="Hyperlink"/>
+                <w:rFonts w:ascii="Arial" w:hAnsi="Arial" w:cs="Arial"/>
+                <w:noProof/>
+                <w:color w:val="8C2D19"/>
+                <w:sz w:val="24"/>
+                <w:szCs w:val="24"/>
+              </w:rPr>
+              <w:t>2</w:t>
+            </w:r>
+            <w:r>
+              <w:rPr>
+                <w:rStyle w:val="Hyperlink"/>
+                <w:rFonts w:ascii="Arial" w:hAnsi="Arial" w:cs="Arial"/>
+                <w:noProof/>
+                <w:color w:val="8C2D19"/>
+                <w:sz w:val="24"/>
+                <w:szCs w:val="24"/>
+              </w:rPr>
+              <w:t>.</w:t>
+            </w:r>
+            <w:r>
+              <w:rPr>
+                <w:rFonts w:ascii="Arial" w:eastAsiaTheme="minorEastAsia" w:hAnsi="Arial" w:cs="Arial"/>
+                <w:noProof/>
+                <w:sz w:val="24"/>
+                <w:szCs w:val="24"/>
+                <w:lang w:eastAsia="pt-PT"/>
+              </w:rPr>
+              <w:tab/>
+            </w:r>
+            <w:r>
+              <w:rPr>
+                <w:rStyle w:val="Hyperlink"/>
+                <w:rFonts w:ascii="Arial" w:hAnsi="Arial" w:cs="Arial"/>
+                <w:b/>
+                <w:noProof/>
+                <w:sz w:val="24"/>
+                <w:szCs w:val="24"/>
+              </w:rPr>
+              <w:t>Introduction</w:t>
+            </w:r>
+            <w:r>
+              <w:rPr>
+                <w:rFonts w:ascii="Arial" w:hAnsi="Arial" w:cs="Arial"/>
+                <w:noProof/>
+                <w:webHidden/>
+                <w:sz w:val="24"/>
+                <w:szCs w:val="24"/>
+              </w:rPr>
+              <w:tab/>
+            </w:r>
+            <w:r>
+              <w:rPr>
+                <w:rFonts w:ascii="Arial" w:hAnsi="Arial" w:cs="Arial"/>
+                <w:noProof/>
+                <w:webHidden/>
+                <w:color w:val="8C2D19"/>
+                <w:sz w:val="24"/>
+                <w:szCs w:val="24"/>
+              </w:rPr>
+              <w:t>3</w:t>
+            </w:r>
+          </w:hyperlink>
+        </w:p>
+        <w:p>
+          <w:pPr>
+            <w:pStyle w:val="TOC1"/>
+            <w:tabs>
+              <w:tab w:val="left" w:pos="440"/>
+              <w:tab w:val="right" w:leader="dot" w:pos="8494"/>
+            </w:tabs>
+            <w:rPr>
+              <w:rFonts w:ascii="Arial" w:eastAsiaTheme="minorEastAsia" w:hAnsi="Arial" w:cs="Arial"/>
+              <w:noProof/>
+              <w:sz w:val="24"/>
+              <w:szCs w:val="24"/>
+              <w:lang w:eastAsia="pt-PT"/>
+            </w:rPr>
+          </w:pPr>
+          <w:hyperlink w:anchor="_Toc495838036" w:history="1">
+            <w:r>
+              <w:rPr>
+                <w:rStyle w:val="Hyperlink"/>
+                <w:rFonts w:ascii="Arial" w:hAnsi="Arial" w:cs="Arial"/>
+                <w:noProof/>
+                <w:color w:val="8C2D19"/>
+                <w:sz w:val="24"/>
+                <w:szCs w:val="24"/>
+              </w:rPr>
+              <w:t>3.</w:t>
+            </w:r>
+            <w:r>
+              <w:rPr>
+                <w:rFonts w:ascii="Arial" w:eastAsiaTheme="minorEastAsia" w:hAnsi="Arial" w:cs="Arial"/>
+                <w:noProof/>
+                <w:sz w:val="24"/>
+                <w:szCs w:val="24"/>
+                <w:lang w:eastAsia="pt-PT"/>
+              </w:rPr>
+              <w:tab/>
+            </w:r>
+            <w:r>
+              <w:rPr>
+                <w:rStyle w:val="Hyperlink"/>
+                <w:rFonts w:ascii="Arial" w:hAnsi="Arial" w:cs="Arial"/>
+                <w:b/>
+                <w:noProof/>
+                <w:sz w:val="24"/>
+                <w:szCs w:val="24"/>
+              </w:rPr>
+              <w:t>Architecture</w:t>
+            </w:r>
+            <w:r>
+              <w:rPr>
+                <w:rFonts w:ascii="Arial" w:hAnsi="Arial" w:cs="Arial"/>
+                <w:noProof/>
+                <w:webHidden/>
+                <w:sz w:val="24"/>
+                <w:szCs w:val="24"/>
+              </w:rPr>
+              <w:tab/>
+            </w:r>
+          </w:hyperlink>
+          <w:r>
+            <w:rPr>
+              <w:rFonts w:ascii="Arial" w:hAnsi="Arial" w:cs="Arial"/>
+              <w:noProof/>
+              <w:webHidden/>
+              <w:color w:val="8C2D19"/>
+              <w:sz w:val="24"/>
+              <w:szCs w:val="24"/>
+            </w:rPr>
+            <w:t>3</w:t>
+          </w:r>
+        </w:p>
+        <w:p>
+          <w:pPr>
+            <w:pStyle w:val="TOC1"/>
+            <w:tabs>
+              <w:tab w:val="left" w:pos="440"/>
+              <w:tab w:val="right" w:leader="dot" w:pos="8494"/>
+            </w:tabs>
+            <w:rPr>
+              <w:rFonts w:ascii="Arial" w:eastAsiaTheme="minorEastAsia" w:hAnsi="Arial" w:cs="Arial"/>
+              <w:noProof/>
+              <w:sz w:val="24"/>
+              <w:szCs w:val="24"/>
+              <w:lang w:eastAsia="pt-PT"/>
+            </w:rPr>
+          </w:pPr>
+          <w:r>
+            <w:rPr>
+              <w:rFonts w:ascii="Arial" w:hAnsi="Arial" w:cs="Arial"/>
+              <w:sz w:val="24"/>
+              <w:szCs w:val="24"/>
+            </w:rPr>
+            <w:fldChar w:fldCharType="begin"/>
+          </w:r>
+          <w:r>
+            <w:rPr>
+              <w:rFonts w:ascii="Arial" w:hAnsi="Arial" w:cs="Arial"/>
+              <w:sz w:val="24"/>
+              <w:szCs w:val="24"/>
+            </w:rPr>
+            <w:instrText xml:space="preserve"> HYPERLINK \l "_Toc495838039" </w:instrText>
+          </w:r>
+          <w:r>
+            <w:rPr>
+              <w:rFonts w:ascii="Arial" w:hAnsi="Arial" w:cs="Arial"/>
+              <w:sz w:val="24"/>
+              <w:szCs w:val="24"/>
+            </w:rPr>
+            <w:fldChar w:fldCharType="separate"/>
+          </w:r>
+          <w:r>
+            <w:rPr>
+              <w:rFonts w:ascii="Arial" w:hAnsi="Arial" w:cs="Arial"/>
+              <w:noProof/>
+              <w:color w:val="8C2D19"/>
+              <w:sz w:val="24"/>
+              <w:szCs w:val="24"/>
+            </w:rPr>
+            <w:fldChar w:fldCharType="end"/>
+          </w:r>
+          <w:hyperlink w:anchor="_Toc495838031" w:history="1">
+            <w:r>
+              <w:rPr>
+                <w:rStyle w:val="Hyperlink"/>
+                <w:rFonts w:ascii="Arial" w:hAnsi="Arial" w:cs="Arial"/>
+                <w:noProof/>
+                <w:color w:val="8C2D19"/>
+                <w:sz w:val="24"/>
+                <w:szCs w:val="24"/>
+              </w:rPr>
+              <w:t>4</w:t>
+            </w:r>
+            <w:r>
+              <w:rPr>
+                <w:rStyle w:val="Hyperlink"/>
+                <w:rFonts w:ascii="Arial" w:hAnsi="Arial" w:cs="Arial"/>
+                <w:noProof/>
+                <w:color w:val="8C2D19"/>
+                <w:sz w:val="24"/>
+                <w:szCs w:val="24"/>
+              </w:rPr>
+              <w:t>.</w:t>
+            </w:r>
+            <w:r>
+              <w:rPr>
+                <w:rFonts w:ascii="Arial" w:eastAsiaTheme="minorEastAsia" w:hAnsi="Arial" w:cs="Arial"/>
+                <w:noProof/>
+                <w:sz w:val="24"/>
+                <w:szCs w:val="24"/>
+                <w:lang w:eastAsia="pt-PT"/>
+              </w:rPr>
+              <w:tab/>
+            </w:r>
+            <w:r>
+              <w:rPr>
+                <w:rStyle w:val="Hyperlink"/>
+                <w:rFonts w:ascii="Arial" w:hAnsi="Arial" w:cs="Arial"/>
+                <w:b/>
+                <w:noProof/>
+                <w:sz w:val="24"/>
+                <w:szCs w:val="24"/>
+              </w:rPr>
+              <w:t>Code Structure</w:t>
+            </w:r>
+            <w:r>
+              <w:rPr>
+                <w:rFonts w:ascii="Arial" w:hAnsi="Arial" w:cs="Arial"/>
+                <w:noProof/>
+                <w:webHidden/>
+                <w:sz w:val="24"/>
+                <w:szCs w:val="24"/>
+              </w:rPr>
+              <w:tab/>
+            </w:r>
+            <w:r>
+              <w:rPr>
+                <w:rFonts w:ascii="Arial" w:hAnsi="Arial" w:cs="Arial"/>
+                <w:noProof/>
+                <w:webHidden/>
+                <w:color w:val="8C2D19"/>
+                <w:sz w:val="24"/>
+                <w:szCs w:val="24"/>
+              </w:rPr>
+              <w:t>4</w:t>
+            </w:r>
+          </w:hyperlink>
+        </w:p>
+        <w:p>
+          <w:pPr>
+            <w:pStyle w:val="TOC1"/>
+            <w:tabs>
+              <w:tab w:val="left" w:pos="440"/>
+              <w:tab w:val="right" w:leader="dot" w:pos="8494"/>
+            </w:tabs>
+            <w:rPr>
+              <w:rFonts w:ascii="Arial" w:eastAsiaTheme="minorEastAsia" w:hAnsi="Arial" w:cs="Arial"/>
+              <w:noProof/>
+              <w:sz w:val="24"/>
+              <w:szCs w:val="24"/>
+              <w:lang w:eastAsia="pt-PT"/>
+            </w:rPr>
+          </w:pPr>
+          <w:r>
+            <w:rPr>
+              <w:rStyle w:val="Hyperlink"/>
+              <w:rFonts w:ascii="Arial" w:hAnsi="Arial" w:cs="Arial"/>
+              <w:noProof/>
+              <w:sz w:val="24"/>
+              <w:szCs w:val="24"/>
+              <w:u w:val="none"/>
+            </w:rPr>
+            <w:tab/>
+          </w:r>
+          <w:hyperlink w:anchor="_Toc495838032" w:history="1">
+            <w:r>
+              <w:rPr>
+                <w:rStyle w:val="Hyperlink"/>
+                <w:rFonts w:ascii="Arial" w:hAnsi="Arial" w:cs="Arial"/>
+                <w:noProof/>
+                <w:color w:val="8C2D19"/>
+                <w:sz w:val="24"/>
+                <w:szCs w:val="24"/>
+              </w:rPr>
+              <w:t>a.</w:t>
+            </w:r>
+            <w:r>
+              <w:rPr>
+                <w:rStyle w:val="Hyperlink"/>
+                <w:rFonts w:ascii="Arial" w:hAnsi="Arial" w:cs="Arial"/>
+                <w:noProof/>
+                <w:sz w:val="24"/>
+                <w:szCs w:val="24"/>
+              </w:rPr>
+              <w:t xml:space="preserve"> </w:t>
+            </w:r>
+            <w:r>
+              <w:rPr>
+                <w:rStyle w:val="Hyperlink"/>
+                <w:rFonts w:ascii="Arial" w:hAnsi="Arial" w:cs="Arial"/>
+                <w:noProof/>
+                <w:sz w:val="24"/>
+                <w:szCs w:val="24"/>
+              </w:rPr>
+              <w:t>Code Flow</w:t>
+            </w:r>
+            <w:r>
+              <w:rPr>
+                <w:rFonts w:ascii="Arial" w:hAnsi="Arial" w:cs="Arial"/>
+                <w:noProof/>
+                <w:webHidden/>
+                <w:sz w:val="24"/>
+                <w:szCs w:val="24"/>
+              </w:rPr>
+              <w:tab/>
+            </w:r>
+            <w:r>
+              <w:rPr>
+                <w:rFonts w:ascii="Arial" w:hAnsi="Arial" w:cs="Arial"/>
+                <w:noProof/>
+                <w:webHidden/>
+                <w:color w:val="8C2D19"/>
+                <w:sz w:val="24"/>
+                <w:szCs w:val="24"/>
+              </w:rPr>
+              <w:t>4</w:t>
+            </w:r>
+          </w:hyperlink>
+        </w:p>
+        <w:p>
+          <w:pPr>
+            <w:pStyle w:val="TOC1"/>
+            <w:tabs>
+              <w:tab w:val="left" w:pos="440"/>
+              <w:tab w:val="right" w:leader="dot" w:pos="8494"/>
+            </w:tabs>
+            <w:rPr>
+              <w:rFonts w:ascii="Arial" w:eastAsiaTheme="minorEastAsia" w:hAnsi="Arial" w:cs="Arial"/>
+              <w:noProof/>
+              <w:sz w:val="24"/>
+              <w:szCs w:val="24"/>
+              <w:lang w:eastAsia="pt-PT"/>
+            </w:rPr>
+          </w:pPr>
+          <w:r>
+            <w:rPr>
+              <w:rStyle w:val="Hyperlink"/>
+              <w:rFonts w:ascii="Arial" w:hAnsi="Arial" w:cs="Arial"/>
+              <w:noProof/>
+              <w:sz w:val="24"/>
+              <w:szCs w:val="24"/>
+              <w:u w:val="none"/>
+            </w:rPr>
+            <w:tab/>
+          </w:r>
+          <w:hyperlink w:anchor="_Toc495838033" w:history="1">
+            <w:r>
+              <w:rPr>
+                <w:rStyle w:val="Hyperlink"/>
+                <w:rFonts w:ascii="Arial" w:hAnsi="Arial" w:cs="Arial"/>
+                <w:noProof/>
+                <w:color w:val="8C2D19"/>
+                <w:sz w:val="24"/>
+                <w:szCs w:val="24"/>
+              </w:rPr>
+              <w:t>b.</w:t>
+            </w:r>
+            <w:r>
+              <w:rPr>
+                <w:rStyle w:val="Hyperlink"/>
+                <w:rFonts w:ascii="Arial" w:hAnsi="Arial" w:cs="Arial"/>
+                <w:noProof/>
+                <w:sz w:val="24"/>
+                <w:szCs w:val="24"/>
+              </w:rPr>
+              <w:t xml:space="preserve"> </w:t>
+            </w:r>
+            <w:r>
+              <w:rPr>
+                <w:rStyle w:val="Hyperlink"/>
+                <w:rFonts w:ascii="Arial" w:hAnsi="Arial" w:cs="Arial"/>
+                <w:noProof/>
+                <w:sz w:val="24"/>
+                <w:szCs w:val="24"/>
+              </w:rPr>
+              <w:t>Primary Data Structures</w:t>
+            </w:r>
+            <w:r>
+              <w:rPr>
+                <w:rFonts w:ascii="Arial" w:hAnsi="Arial" w:cs="Arial"/>
+                <w:noProof/>
+                <w:webHidden/>
+                <w:sz w:val="24"/>
+                <w:szCs w:val="24"/>
+              </w:rPr>
+              <w:tab/>
+            </w:r>
+            <w:r>
+              <w:rPr>
+                <w:rFonts w:ascii="Arial" w:hAnsi="Arial" w:cs="Arial"/>
+                <w:noProof/>
+                <w:webHidden/>
+                <w:color w:val="8C2D19"/>
+                <w:sz w:val="24"/>
+                <w:szCs w:val="24"/>
+              </w:rPr>
+              <w:t>5</w:t>
+            </w:r>
+          </w:hyperlink>
+        </w:p>
+        <w:p>
+          <w:pPr>
+            <w:pStyle w:val="TOC1"/>
+            <w:tabs>
+              <w:tab w:val="left" w:pos="440"/>
+              <w:tab w:val="right" w:leader="dot" w:pos="8494"/>
+            </w:tabs>
+            <w:rPr>
+              <w:rFonts w:ascii="Arial" w:eastAsiaTheme="minorEastAsia" w:hAnsi="Arial" w:cs="Arial"/>
+              <w:noProof/>
+              <w:sz w:val="24"/>
+              <w:szCs w:val="24"/>
+              <w:lang w:eastAsia="pt-PT"/>
+            </w:rPr>
+          </w:pPr>
+          <w:r>
+            <w:rPr>
+              <w:rStyle w:val="Hyperlink"/>
+              <w:rFonts w:ascii="Arial" w:hAnsi="Arial" w:cs="Arial"/>
+              <w:noProof/>
+              <w:sz w:val="24"/>
+              <w:szCs w:val="24"/>
+              <w:u w:val="none"/>
+            </w:rPr>
+            <w:tab/>
+          </w:r>
+          <w:hyperlink w:anchor="_Toc495838034" w:history="1">
+            <w:r>
+              <w:rPr>
+                <w:rStyle w:val="Hyperlink"/>
+                <w:rFonts w:ascii="Arial" w:hAnsi="Arial" w:cs="Arial"/>
+                <w:noProof/>
+                <w:color w:val="8C2D19"/>
+                <w:sz w:val="24"/>
+                <w:szCs w:val="24"/>
+              </w:rPr>
+              <w:t xml:space="preserve">c. </w:t>
+            </w:r>
+            <w:r>
+              <w:rPr>
+                <w:rStyle w:val="Hyperlink"/>
+                <w:rFonts w:ascii="Arial" w:hAnsi="Arial" w:cs="Arial"/>
+                <w:noProof/>
+                <w:sz w:val="24"/>
+                <w:szCs w:val="24"/>
+              </w:rPr>
+              <w:t>Primary Functions</w:t>
+            </w:r>
+            <w:r>
+              <w:rPr>
+                <w:rFonts w:ascii="Arial" w:hAnsi="Arial" w:cs="Arial"/>
+                <w:noProof/>
+                <w:webHidden/>
+                <w:sz w:val="24"/>
+                <w:szCs w:val="24"/>
+              </w:rPr>
+              <w:tab/>
+            </w:r>
+            <w:r>
+              <w:rPr>
+                <w:rFonts w:ascii="Arial" w:hAnsi="Arial" w:cs="Arial"/>
+                <w:noProof/>
+                <w:webHidden/>
+                <w:color w:val="8C2D19"/>
+                <w:sz w:val="24"/>
+                <w:szCs w:val="24"/>
+              </w:rPr>
+              <w:fldChar w:fldCharType="begin"/>
+            </w:r>
+            <w:r>
+              <w:rPr>
+                <w:rFonts w:ascii="Arial" w:hAnsi="Arial" w:cs="Arial"/>
+                <w:noProof/>
+                <w:webHidden/>
+                <w:color w:val="8C2D19"/>
+                <w:sz w:val="24"/>
+                <w:szCs w:val="24"/>
+              </w:rPr>
+              <w:instrText xml:space="preserve"> PAGEREF _Toc495838034 \h </w:instrText>
+            </w:r>
+            <w:r>
+              <w:rPr>
+                <w:rFonts w:ascii="Arial" w:hAnsi="Arial" w:cs="Arial"/>
+                <w:noProof/>
+                <w:webHidden/>
+                <w:color w:val="8C2D19"/>
+                <w:sz w:val="24"/>
+                <w:szCs w:val="24"/>
+              </w:rPr>
+            </w:r>
+            <w:r>
+              <w:rPr>
+                <w:rFonts w:ascii="Arial" w:hAnsi="Arial" w:cs="Arial"/>
+                <w:noProof/>
+                <w:webHidden/>
+                <w:color w:val="8C2D19"/>
+                <w:sz w:val="24"/>
+                <w:szCs w:val="24"/>
+              </w:rPr>
+              <w:fldChar w:fldCharType="separate"/>
+            </w:r>
+            <w:r>
+              <w:rPr>
+                <w:rFonts w:ascii="Arial" w:hAnsi="Arial" w:cs="Arial"/>
+                <w:noProof/>
+                <w:webHidden/>
+                <w:color w:val="8C2D19"/>
+                <w:sz w:val="24"/>
+                <w:szCs w:val="24"/>
+              </w:rPr>
+              <w:t>6</w:t>
+            </w:r>
+            <w:r>
+              <w:rPr>
+                <w:rFonts w:ascii="Arial" w:hAnsi="Arial" w:cs="Arial"/>
+                <w:noProof/>
+                <w:webHidden/>
+                <w:color w:val="8C2D19"/>
+                <w:sz w:val="24"/>
+                <w:szCs w:val="24"/>
+              </w:rPr>
+              <w:fldChar w:fldCharType="end"/>
+            </w:r>
+          </w:hyperlink>
+        </w:p>
+        <w:p>
+          <w:pPr>
+            <w:pStyle w:val="TOC1"/>
+            <w:tabs>
+              <w:tab w:val="left" w:pos="440"/>
+              <w:tab w:val="right" w:leader="dot" w:pos="8494"/>
+            </w:tabs>
+            <w:rPr>
+              <w:rFonts w:ascii="Arial" w:eastAsiaTheme="minorEastAsia" w:hAnsi="Arial" w:cs="Arial"/>
+              <w:noProof/>
+              <w:sz w:val="24"/>
+              <w:szCs w:val="24"/>
+              <w:lang w:eastAsia="pt-PT"/>
+            </w:rPr>
+          </w:pPr>
+          <w:hyperlink w:anchor="_Toc495838039" w:history="1"/>
+          <w:hyperlink w:anchor="_Toc495838031" w:history="1">
+            <w:r>
+              <w:rPr>
+                <w:rStyle w:val="Hyperlink"/>
+                <w:rFonts w:ascii="Arial" w:hAnsi="Arial" w:cs="Arial"/>
+                <w:noProof/>
+                <w:color w:val="8C2D19"/>
+                <w:sz w:val="24"/>
+                <w:szCs w:val="24"/>
+              </w:rPr>
+              <w:t>5.</w:t>
+            </w:r>
+            <w:r>
+              <w:rPr>
+                <w:rFonts w:ascii="Arial" w:eastAsiaTheme="minorEastAsia" w:hAnsi="Arial" w:cs="Arial"/>
+                <w:noProof/>
+                <w:sz w:val="24"/>
+                <w:szCs w:val="24"/>
+                <w:lang w:eastAsia="pt-PT"/>
+              </w:rPr>
+              <w:tab/>
+            </w:r>
+            <w:r>
+              <w:rPr>
+                <w:rStyle w:val="Hyperlink"/>
+                <w:rFonts w:ascii="Arial" w:hAnsi="Arial" w:cs="Arial"/>
+                <w:b/>
+                <w:noProof/>
+                <w:sz w:val="24"/>
+                <w:szCs w:val="24"/>
+              </w:rPr>
+              <w:t>Protocols</w:t>
+            </w:r>
+            <w:r>
+              <w:rPr>
+                <w:rFonts w:ascii="Arial" w:hAnsi="Arial" w:cs="Arial"/>
+                <w:noProof/>
+                <w:webHidden/>
+                <w:sz w:val="24"/>
+                <w:szCs w:val="24"/>
+              </w:rPr>
+              <w:tab/>
+            </w:r>
+            <w:r>
+              <w:rPr>
+                <w:rFonts w:ascii="Arial" w:hAnsi="Arial" w:cs="Arial"/>
+                <w:noProof/>
+                <w:webHidden/>
+                <w:color w:val="8C2D19"/>
+                <w:sz w:val="24"/>
+                <w:szCs w:val="24"/>
+              </w:rPr>
+              <w:t>7</w:t>
+            </w:r>
+          </w:hyperlink>
+        </w:p>
+        <w:p>
+          <w:pPr>
+            <w:pStyle w:val="TOC1"/>
+            <w:tabs>
+              <w:tab w:val="left" w:pos="440"/>
+              <w:tab w:val="right" w:leader="dot" w:pos="8494"/>
+            </w:tabs>
+            <w:rPr>
+              <w:rFonts w:ascii="Arial" w:eastAsiaTheme="minorEastAsia" w:hAnsi="Arial" w:cs="Arial"/>
+              <w:noProof/>
+              <w:sz w:val="24"/>
+              <w:szCs w:val="24"/>
+              <w:lang w:eastAsia="pt-PT"/>
+            </w:rPr>
+          </w:pPr>
+          <w:r>
+            <w:rPr>
+              <w:rStyle w:val="Hyperlink"/>
+              <w:rFonts w:ascii="Arial" w:hAnsi="Arial" w:cs="Arial"/>
+              <w:noProof/>
+              <w:sz w:val="24"/>
+              <w:szCs w:val="24"/>
+              <w:u w:val="none"/>
+            </w:rPr>
+            <w:tab/>
+          </w:r>
+          <w:hyperlink w:anchor="_Toc495838032" w:history="1">
+            <w:r>
+              <w:rPr>
+                <w:rStyle w:val="Hyperlink"/>
+                <w:rFonts w:ascii="Arial" w:hAnsi="Arial" w:cs="Arial"/>
+                <w:noProof/>
+                <w:color w:val="8C2D19"/>
+                <w:sz w:val="24"/>
+                <w:szCs w:val="24"/>
+              </w:rPr>
+              <w:t>a.</w:t>
+            </w:r>
+            <w:r>
+              <w:rPr>
+                <w:rStyle w:val="Hyperlink"/>
+                <w:rFonts w:ascii="Arial" w:hAnsi="Arial" w:cs="Arial"/>
+                <w:noProof/>
+                <w:sz w:val="24"/>
+                <w:szCs w:val="24"/>
+              </w:rPr>
+              <w:t xml:space="preserve"> Application Layer Protocol</w:t>
+            </w:r>
+            <w:r>
+              <w:rPr>
+                <w:rFonts w:ascii="Arial" w:hAnsi="Arial" w:cs="Arial"/>
+                <w:noProof/>
+                <w:webHidden/>
+                <w:sz w:val="24"/>
+                <w:szCs w:val="24"/>
+              </w:rPr>
+              <w:tab/>
+            </w:r>
+            <w:r>
+              <w:rPr>
+                <w:rFonts w:ascii="Arial" w:hAnsi="Arial" w:cs="Arial"/>
+                <w:noProof/>
+                <w:webHidden/>
+                <w:color w:val="8C2D19"/>
+                <w:sz w:val="24"/>
+                <w:szCs w:val="24"/>
+              </w:rPr>
+              <w:t>7</w:t>
+            </w:r>
+          </w:hyperlink>
+        </w:p>
+        <w:p>
+          <w:pPr>
+            <w:pStyle w:val="TOC1"/>
+            <w:tabs>
+              <w:tab w:val="left" w:pos="440"/>
+              <w:tab w:val="right" w:leader="dot" w:pos="8494"/>
+            </w:tabs>
+            <w:rPr>
+              <w:rFonts w:ascii="Arial" w:hAnsi="Arial" w:cs="Arial"/>
+              <w:noProof/>
+              <w:color w:val="8C2D19"/>
+              <w:sz w:val="24"/>
+              <w:szCs w:val="24"/>
+            </w:rPr>
+          </w:pPr>
+          <w:r>
+            <w:rPr>
+              <w:rStyle w:val="Hyperlink"/>
+              <w:rFonts w:ascii="Arial" w:hAnsi="Arial" w:cs="Arial"/>
+              <w:noProof/>
+              <w:sz w:val="24"/>
+              <w:szCs w:val="24"/>
+              <w:u w:val="none"/>
+            </w:rPr>
+            <w:tab/>
+          </w:r>
+          <w:hyperlink w:anchor="_Toc495838033" w:history="1">
+            <w:r>
+              <w:rPr>
+                <w:rStyle w:val="Hyperlink"/>
+                <w:rFonts w:ascii="Arial" w:hAnsi="Arial" w:cs="Arial"/>
+                <w:noProof/>
+                <w:color w:val="8C2D19"/>
+                <w:sz w:val="24"/>
+                <w:szCs w:val="24"/>
+              </w:rPr>
+              <w:t>b.</w:t>
+            </w:r>
+            <w:r>
+              <w:rPr>
+                <w:rStyle w:val="Hyperlink"/>
+                <w:rFonts w:ascii="Arial" w:hAnsi="Arial" w:cs="Arial"/>
+                <w:noProof/>
+                <w:sz w:val="24"/>
+                <w:szCs w:val="24"/>
+              </w:rPr>
+              <w:t xml:space="preserve"> Link Layer Protocol</w:t>
+            </w:r>
+            <w:r>
+              <w:rPr>
+                <w:rFonts w:ascii="Arial" w:hAnsi="Arial" w:cs="Arial"/>
+                <w:noProof/>
+                <w:webHidden/>
+                <w:sz w:val="24"/>
+                <w:szCs w:val="24"/>
+              </w:rPr>
+              <w:tab/>
+            </w:r>
+            <w:r>
+              <w:rPr>
+                <w:rFonts w:ascii="Arial" w:hAnsi="Arial" w:cs="Arial"/>
+                <w:noProof/>
+                <w:webHidden/>
+                <w:color w:val="8C2D19"/>
+                <w:sz w:val="24"/>
+                <w:szCs w:val="24"/>
+              </w:rPr>
+              <w:t>9</w:t>
+            </w:r>
+          </w:hyperlink>
+        </w:p>
+        <w:p>
+          <w:pPr>
+            <w:pStyle w:val="TOC1"/>
+            <w:tabs>
+              <w:tab w:val="left" w:pos="440"/>
+              <w:tab w:val="right" w:leader="dot" w:pos="8494"/>
+            </w:tabs>
+            <w:rPr>
+              <w:rFonts w:ascii="Arial" w:eastAsiaTheme="minorEastAsia" w:hAnsi="Arial" w:cs="Arial"/>
+              <w:noProof/>
+              <w:sz w:val="24"/>
+              <w:szCs w:val="24"/>
+              <w:lang w:eastAsia="pt-PT"/>
+            </w:rPr>
+          </w:pPr>
+          <w:hyperlink w:anchor="_Toc495838036" w:history="1">
+            <w:r>
+              <w:rPr>
+                <w:rStyle w:val="Hyperlink"/>
+                <w:rFonts w:ascii="Arial" w:hAnsi="Arial" w:cs="Arial"/>
+                <w:noProof/>
+                <w:color w:val="8C2D19"/>
+                <w:sz w:val="24"/>
+                <w:szCs w:val="24"/>
+              </w:rPr>
+              <w:t>6.</w:t>
+            </w:r>
+            <w:r>
+              <w:rPr>
+                <w:rFonts w:ascii="Arial" w:eastAsiaTheme="minorEastAsia" w:hAnsi="Arial" w:cs="Arial"/>
+                <w:noProof/>
+                <w:sz w:val="24"/>
+                <w:szCs w:val="24"/>
+                <w:lang w:eastAsia="pt-PT"/>
+              </w:rPr>
+              <w:tab/>
+            </w:r>
+            <w:r>
+              <w:rPr>
+                <w:rStyle w:val="Hyperlink"/>
+                <w:rFonts w:ascii="Arial" w:hAnsi="Arial" w:cs="Arial"/>
+                <w:b/>
+                <w:noProof/>
+                <w:sz w:val="24"/>
+                <w:szCs w:val="24"/>
+              </w:rPr>
+              <w:t>Validation</w:t>
+            </w:r>
+            <w:r>
+              <w:rPr>
+                <w:rFonts w:ascii="Arial" w:hAnsi="Arial" w:cs="Arial"/>
+                <w:noProof/>
+                <w:webHidden/>
+                <w:sz w:val="24"/>
+                <w:szCs w:val="24"/>
+              </w:rPr>
+              <w:tab/>
+            </w:r>
+            <w:r>
+              <w:rPr>
+                <w:rFonts w:ascii="Arial" w:hAnsi="Arial" w:cs="Arial"/>
+                <w:noProof/>
+                <w:webHidden/>
+                <w:color w:val="8C2D19"/>
+                <w:sz w:val="24"/>
+                <w:szCs w:val="24"/>
+              </w:rPr>
+              <w:fldChar w:fldCharType="begin"/>
+            </w:r>
+            <w:r>
+              <w:rPr>
+                <w:rFonts w:ascii="Arial" w:hAnsi="Arial" w:cs="Arial"/>
+                <w:noProof/>
+                <w:webHidden/>
+                <w:color w:val="8C2D19"/>
+                <w:sz w:val="24"/>
+                <w:szCs w:val="24"/>
+              </w:rPr>
+              <w:instrText xml:space="preserve"> PAGEREF _Toc495838036 \h </w:instrText>
+            </w:r>
+            <w:r>
+              <w:rPr>
+                <w:rFonts w:ascii="Arial" w:hAnsi="Arial" w:cs="Arial"/>
+                <w:noProof/>
+                <w:webHidden/>
+                <w:color w:val="8C2D19"/>
+                <w:sz w:val="24"/>
+                <w:szCs w:val="24"/>
+              </w:rPr>
+            </w:r>
+            <w:r>
+              <w:rPr>
+                <w:rFonts w:ascii="Arial" w:hAnsi="Arial" w:cs="Arial"/>
+                <w:noProof/>
+                <w:webHidden/>
+                <w:color w:val="8C2D19"/>
+                <w:sz w:val="24"/>
+                <w:szCs w:val="24"/>
+              </w:rPr>
+              <w:fldChar w:fldCharType="separate"/>
+            </w:r>
+            <w:r>
+              <w:rPr>
+                <w:rFonts w:ascii="Arial" w:hAnsi="Arial" w:cs="Arial"/>
+                <w:noProof/>
+                <w:webHidden/>
+                <w:color w:val="8C2D19"/>
+                <w:sz w:val="24"/>
+                <w:szCs w:val="24"/>
+              </w:rPr>
+              <w:t>1</w:t>
+            </w:r>
+            <w:r>
+              <w:rPr>
+                <w:rFonts w:ascii="Arial" w:hAnsi="Arial" w:cs="Arial"/>
+                <w:noProof/>
+                <w:webHidden/>
+                <w:color w:val="8C2D19"/>
+                <w:sz w:val="24"/>
+                <w:szCs w:val="24"/>
+              </w:rPr>
+              <w:fldChar w:fldCharType="end"/>
+            </w:r>
+          </w:hyperlink>
+          <w:r>
+            <w:rPr>
+              <w:rFonts w:ascii="Arial" w:hAnsi="Arial" w:cs="Arial"/>
+              <w:noProof/>
+              <w:color w:val="8C2D19"/>
+              <w:sz w:val="24"/>
+              <w:szCs w:val="24"/>
+            </w:rPr>
+            <w:t>0</w:t>
+          </w:r>
+        </w:p>
+        <w:p>
+          <w:pPr>
+            <w:pStyle w:val="TOC1"/>
+            <w:tabs>
+              <w:tab w:val="left" w:pos="440"/>
+              <w:tab w:val="right" w:leader="dot" w:pos="8494"/>
+            </w:tabs>
+            <w:rPr>
+              <w:rFonts w:ascii="Arial" w:eastAsiaTheme="minorEastAsia" w:hAnsi="Arial" w:cs="Arial"/>
+              <w:noProof/>
+              <w:sz w:val="24"/>
+              <w:szCs w:val="24"/>
+              <w:lang w:eastAsia="pt-PT"/>
+            </w:rPr>
+          </w:pPr>
+          <w:r>
+            <w:rPr>
+              <w:rFonts w:ascii="Arial" w:hAnsi="Arial" w:cs="Arial"/>
+              <w:sz w:val="24"/>
+              <w:szCs w:val="24"/>
+            </w:rPr>
+            <w:fldChar w:fldCharType="begin"/>
+          </w:r>
+          <w:r>
+            <w:rPr>
+              <w:rFonts w:ascii="Arial" w:hAnsi="Arial" w:cs="Arial"/>
+              <w:sz w:val="24"/>
+              <w:szCs w:val="24"/>
+            </w:rPr>
+            <w:instrText xml:space="preserve"> HYPERLINK \l "_Toc495838036" </w:instrText>
+          </w:r>
+          <w:r>
+            <w:rPr>
+              <w:rFonts w:ascii="Arial" w:hAnsi="Arial" w:cs="Arial"/>
+              <w:sz w:val="24"/>
+              <w:szCs w:val="24"/>
+            </w:rPr>
+            <w:fldChar w:fldCharType="separate"/>
+          </w:r>
+          <w:r>
+            <w:rPr>
+              <w:rStyle w:val="Hyperlink"/>
+              <w:rFonts w:ascii="Arial" w:hAnsi="Arial" w:cs="Arial"/>
+              <w:noProof/>
+              <w:color w:val="8C2D19"/>
+              <w:sz w:val="24"/>
+              <w:szCs w:val="24"/>
+            </w:rPr>
+            <w:t>7.</w:t>
+          </w:r>
+          <w:r>
+            <w:rPr>
+              <w:rFonts w:ascii="Arial" w:eastAsiaTheme="minorEastAsia" w:hAnsi="Arial" w:cs="Arial"/>
+              <w:noProof/>
+              <w:sz w:val="24"/>
+              <w:szCs w:val="24"/>
+              <w:lang w:eastAsia="pt-PT"/>
+            </w:rPr>
+            <w:tab/>
+          </w:r>
+          <w:r>
+            <w:rPr>
+              <w:rStyle w:val="Hyperlink"/>
+              <w:rFonts w:ascii="Arial" w:hAnsi="Arial" w:cs="Arial"/>
+              <w:b/>
+              <w:noProof/>
+              <w:sz w:val="24"/>
+              <w:szCs w:val="24"/>
+            </w:rPr>
+            <w:t>Link Layer Protocol’s Effieciency</w:t>
+          </w:r>
+          <w:r>
+            <w:rPr>
+              <w:rFonts w:ascii="Arial" w:hAnsi="Arial" w:cs="Arial"/>
+              <w:noProof/>
+              <w:webHidden/>
+              <w:sz w:val="24"/>
+              <w:szCs w:val="24"/>
+            </w:rPr>
+            <w:tab/>
+          </w:r>
+          <w:r>
+            <w:rPr>
+              <w:rFonts w:ascii="Arial" w:hAnsi="Arial" w:cs="Arial"/>
+              <w:noProof/>
+              <w:webHidden/>
+              <w:color w:val="8C2D19"/>
+              <w:sz w:val="24"/>
+              <w:szCs w:val="24"/>
+            </w:rPr>
+            <w:fldChar w:fldCharType="begin"/>
+          </w:r>
+          <w:r>
+            <w:rPr>
+              <w:rFonts w:ascii="Arial" w:hAnsi="Arial" w:cs="Arial"/>
+              <w:noProof/>
+              <w:webHidden/>
+              <w:color w:val="8C2D19"/>
+              <w:sz w:val="24"/>
+              <w:szCs w:val="24"/>
+            </w:rPr>
+            <w:instrText xml:space="preserve"> PAGEREF _Toc495838036 \h </w:instrText>
+          </w:r>
+          <w:r>
+            <w:rPr>
+              <w:rFonts w:ascii="Arial" w:hAnsi="Arial" w:cs="Arial"/>
+              <w:noProof/>
+              <w:webHidden/>
+              <w:color w:val="8C2D19"/>
+              <w:sz w:val="24"/>
+              <w:szCs w:val="24"/>
+            </w:rPr>
+          </w:r>
+          <w:r>
+            <w:rPr>
+              <w:rFonts w:ascii="Arial" w:hAnsi="Arial" w:cs="Arial"/>
+              <w:noProof/>
+              <w:webHidden/>
+              <w:color w:val="8C2D19"/>
+              <w:sz w:val="24"/>
+              <w:szCs w:val="24"/>
+            </w:rPr>
+            <w:fldChar w:fldCharType="separate"/>
+          </w:r>
+          <w:r>
+            <w:rPr>
+              <w:rFonts w:ascii="Arial" w:hAnsi="Arial" w:cs="Arial"/>
+              <w:noProof/>
+              <w:webHidden/>
+              <w:color w:val="8C2D19"/>
+              <w:sz w:val="24"/>
+              <w:szCs w:val="24"/>
+            </w:rPr>
+            <w:t>1</w:t>
+          </w:r>
+          <w:r>
+            <w:rPr>
+              <w:rFonts w:ascii="Arial" w:hAnsi="Arial" w:cs="Arial"/>
+              <w:noProof/>
+              <w:webHidden/>
+              <w:color w:val="8C2D19"/>
+              <w:sz w:val="24"/>
+              <w:szCs w:val="24"/>
+            </w:rPr>
+            <w:fldChar w:fldCharType="end"/>
+          </w:r>
+          <w:r>
+            <w:rPr>
+              <w:rFonts w:ascii="Arial" w:hAnsi="Arial" w:cs="Arial"/>
+              <w:noProof/>
+              <w:color w:val="8C2D19"/>
+              <w:sz w:val="24"/>
+              <w:szCs w:val="24"/>
+            </w:rPr>
+            <w:fldChar w:fldCharType="end"/>
+          </w:r>
+          <w:r>
+            <w:rPr>
+              <w:rFonts w:ascii="Arial" w:hAnsi="Arial" w:cs="Arial"/>
+              <w:noProof/>
+              <w:color w:val="8C2D19"/>
+              <w:sz w:val="24"/>
+              <w:szCs w:val="24"/>
+            </w:rPr>
+            <w:t>0</w:t>
+          </w:r>
+        </w:p>
+        <w:p>
+          <w:pPr>
+            <w:pStyle w:val="TOC1"/>
+            <w:tabs>
+              <w:tab w:val="left" w:pos="440"/>
+              <w:tab w:val="right" w:leader="dot" w:pos="8494"/>
+            </w:tabs>
+            <w:rPr>
+              <w:rFonts w:ascii="Arial" w:eastAsiaTheme="minorEastAsia" w:hAnsi="Arial" w:cs="Arial"/>
+              <w:noProof/>
+              <w:sz w:val="24"/>
+              <w:szCs w:val="24"/>
+              <w:lang w:eastAsia="pt-PT"/>
+            </w:rPr>
+          </w:pPr>
+          <w:r>
+            <w:rPr>
+              <w:rFonts w:ascii="Arial" w:hAnsi="Arial" w:cs="Arial"/>
+              <w:sz w:val="24"/>
+              <w:szCs w:val="24"/>
+            </w:rPr>
+            <w:fldChar w:fldCharType="begin"/>
+          </w:r>
+          <w:r>
+            <w:rPr>
+              <w:rFonts w:ascii="Arial" w:hAnsi="Arial" w:cs="Arial"/>
+              <w:sz w:val="24"/>
+              <w:szCs w:val="24"/>
+            </w:rPr>
+            <w:instrText xml:space="preserve"> HYPERLINK \l "_Toc495838036" </w:instrText>
+          </w:r>
+          <w:r>
+            <w:rPr>
+              <w:rFonts w:ascii="Arial" w:hAnsi="Arial" w:cs="Arial"/>
+              <w:sz w:val="24"/>
+              <w:szCs w:val="24"/>
+            </w:rPr>
+            <w:fldChar w:fldCharType="separate"/>
+          </w:r>
+          <w:r>
+            <w:rPr>
+              <w:rStyle w:val="Hyperlink"/>
+              <w:rFonts w:ascii="Arial" w:hAnsi="Arial" w:cs="Arial"/>
+              <w:noProof/>
+              <w:color w:val="8C2D19"/>
+              <w:sz w:val="24"/>
+              <w:szCs w:val="24"/>
+            </w:rPr>
+            <w:t>8.</w:t>
+          </w:r>
+          <w:r>
+            <w:rPr>
+              <w:rFonts w:ascii="Arial" w:eastAsiaTheme="minorEastAsia" w:hAnsi="Arial" w:cs="Arial"/>
+              <w:noProof/>
+              <w:sz w:val="24"/>
+              <w:szCs w:val="24"/>
+              <w:lang w:eastAsia="pt-PT"/>
+            </w:rPr>
+            <w:tab/>
+          </w:r>
+          <w:r>
+            <w:rPr>
+              <w:rStyle w:val="Hyperlink"/>
+              <w:rFonts w:ascii="Arial" w:hAnsi="Arial" w:cs="Arial"/>
+              <w:b/>
+              <w:noProof/>
+              <w:sz w:val="24"/>
+              <w:szCs w:val="24"/>
+            </w:rPr>
+            <w:t>Conclusion</w:t>
+          </w:r>
+          <w:r>
+            <w:rPr>
+              <w:rFonts w:ascii="Arial" w:hAnsi="Arial" w:cs="Arial"/>
+              <w:noProof/>
+              <w:webHidden/>
+              <w:sz w:val="24"/>
+              <w:szCs w:val="24"/>
+            </w:rPr>
+            <w:tab/>
+          </w:r>
+          <w:r>
+            <w:rPr>
+              <w:rFonts w:ascii="Arial" w:hAnsi="Arial" w:cs="Arial"/>
+              <w:noProof/>
+              <w:webHidden/>
+              <w:color w:val="8C2D19"/>
+              <w:sz w:val="24"/>
+              <w:szCs w:val="24"/>
+            </w:rPr>
+            <w:fldChar w:fldCharType="begin"/>
+          </w:r>
+          <w:r>
+            <w:rPr>
+              <w:rFonts w:ascii="Arial" w:hAnsi="Arial" w:cs="Arial"/>
+              <w:noProof/>
+              <w:webHidden/>
+              <w:color w:val="8C2D19"/>
+              <w:sz w:val="24"/>
+              <w:szCs w:val="24"/>
+            </w:rPr>
+            <w:instrText xml:space="preserve"> PAGEREF _Toc495838036 \h </w:instrText>
+          </w:r>
+          <w:r>
+            <w:rPr>
+              <w:rFonts w:ascii="Arial" w:hAnsi="Arial" w:cs="Arial"/>
+              <w:noProof/>
+              <w:webHidden/>
+              <w:color w:val="8C2D19"/>
+              <w:sz w:val="24"/>
+              <w:szCs w:val="24"/>
+            </w:rPr>
+          </w:r>
+          <w:r>
+            <w:rPr>
+              <w:rFonts w:ascii="Arial" w:hAnsi="Arial" w:cs="Arial"/>
+              <w:noProof/>
+              <w:webHidden/>
+              <w:color w:val="8C2D19"/>
+              <w:sz w:val="24"/>
+              <w:szCs w:val="24"/>
+            </w:rPr>
+            <w:fldChar w:fldCharType="separate"/>
+          </w:r>
+          <w:r>
+            <w:rPr>
+              <w:rFonts w:ascii="Arial" w:hAnsi="Arial" w:cs="Arial"/>
+              <w:noProof/>
+              <w:webHidden/>
+              <w:color w:val="8C2D19"/>
+              <w:sz w:val="24"/>
+              <w:szCs w:val="24"/>
+            </w:rPr>
+            <w:t>1</w:t>
+          </w:r>
+          <w:r>
+            <w:rPr>
+              <w:rFonts w:ascii="Arial" w:hAnsi="Arial" w:cs="Arial"/>
+              <w:noProof/>
+              <w:webHidden/>
+              <w:color w:val="8C2D19"/>
+              <w:sz w:val="24"/>
+              <w:szCs w:val="24"/>
+            </w:rPr>
+            <w:fldChar w:fldCharType="end"/>
+          </w:r>
+          <w:r>
+            <w:rPr>
+              <w:rFonts w:ascii="Arial" w:hAnsi="Arial" w:cs="Arial"/>
+              <w:noProof/>
+              <w:color w:val="8C2D19"/>
+              <w:sz w:val="24"/>
+              <w:szCs w:val="24"/>
+            </w:rPr>
+            <w:fldChar w:fldCharType="end"/>
+          </w:r>
+          <w:r>
+            <w:rPr>
+              <w:rFonts w:ascii="Arial" w:hAnsi="Arial" w:cs="Arial"/>
+              <w:noProof/>
+              <w:color w:val="8C2D19"/>
+              <w:sz w:val="24"/>
+              <w:szCs w:val="24"/>
+            </w:rPr>
+            <w:t>0</w:t>
+          </w:r>
+        </w:p>
+        <w:p>
+          <w:pPr>
+            <w:pStyle w:val="TOC1"/>
+            <w:tabs>
+              <w:tab w:val="left" w:pos="440"/>
+              <w:tab w:val="right" w:leader="dot" w:pos="8494"/>
+            </w:tabs>
+            <w:rPr>
+              <w:rFonts w:ascii="Arial" w:eastAsiaTheme="minorEastAsia" w:hAnsi="Arial" w:cs="Arial"/>
+              <w:noProof/>
+              <w:sz w:val="24"/>
+              <w:szCs w:val="24"/>
+              <w:lang w:eastAsia="pt-PT"/>
+            </w:rPr>
+          </w:pPr>
+          <w:r>
+            <w:rPr>
+              <w:rFonts w:ascii="Arial" w:hAnsi="Arial" w:cs="Arial"/>
+              <w:sz w:val="24"/>
+              <w:szCs w:val="24"/>
+            </w:rPr>
+            <w:fldChar w:fldCharType="begin"/>
+          </w:r>
+          <w:r>
+            <w:rPr>
+              <w:rFonts w:ascii="Arial" w:hAnsi="Arial" w:cs="Arial"/>
+              <w:sz w:val="24"/>
+              <w:szCs w:val="24"/>
+            </w:rPr>
+            <w:instrText xml:space="preserve"> HYPERLINK \l "_Toc495838039" </w:instrText>
+          </w:r>
+          <w:r>
+            <w:rPr>
+              <w:rFonts w:ascii="Arial" w:hAnsi="Arial" w:cs="Arial"/>
+              <w:sz w:val="24"/>
+              <w:szCs w:val="24"/>
+            </w:rPr>
+            <w:fldChar w:fldCharType="separate"/>
+          </w:r>
+          <w:r>
+            <w:rPr>
+              <w:rFonts w:ascii="Arial" w:hAnsi="Arial" w:cs="Arial"/>
+              <w:noProof/>
+              <w:color w:val="8C2D19"/>
+              <w:sz w:val="24"/>
+              <w:szCs w:val="24"/>
+            </w:rPr>
+            <w:fldChar w:fldCharType="end"/>
+          </w:r>
+          <w:hyperlink w:anchor="_Toc495838031" w:history="1">
+            <w:r>
+              <w:rPr>
+                <w:rStyle w:val="Hyperlink"/>
+                <w:rFonts w:ascii="Arial" w:hAnsi="Arial" w:cs="Arial"/>
+                <w:noProof/>
+                <w:color w:val="8C2D19"/>
+                <w:sz w:val="24"/>
+                <w:szCs w:val="24"/>
+              </w:rPr>
+              <w:t>9.</w:t>
+            </w:r>
+            <w:r>
+              <w:rPr>
+                <w:rFonts w:ascii="Arial" w:eastAsiaTheme="minorEastAsia" w:hAnsi="Arial" w:cs="Arial"/>
+                <w:noProof/>
+                <w:sz w:val="24"/>
+                <w:szCs w:val="24"/>
+                <w:lang w:eastAsia="pt-PT"/>
+              </w:rPr>
+              <w:tab/>
+            </w:r>
+            <w:r>
+              <w:rPr>
+                <w:rStyle w:val="Hyperlink"/>
+                <w:rFonts w:ascii="Arial" w:hAnsi="Arial" w:cs="Arial"/>
+                <w:b/>
+                <w:noProof/>
+                <w:sz w:val="24"/>
+                <w:szCs w:val="24"/>
+              </w:rPr>
+              <w:t>Attachments</w:t>
+            </w:r>
+            <w:r>
+              <w:rPr>
+                <w:rFonts w:ascii="Arial" w:hAnsi="Arial" w:cs="Arial"/>
+                <w:noProof/>
+                <w:webHidden/>
+                <w:sz w:val="24"/>
+                <w:szCs w:val="24"/>
+              </w:rPr>
+              <w:tab/>
+            </w:r>
+            <w:r>
+              <w:rPr>
+                <w:rFonts w:ascii="Arial" w:hAnsi="Arial" w:cs="Arial"/>
+                <w:noProof/>
+                <w:webHidden/>
+                <w:color w:val="8C2D19"/>
+                <w:sz w:val="24"/>
+                <w:szCs w:val="24"/>
+              </w:rPr>
+              <w:t>1</w:t>
+            </w:r>
+          </w:hyperlink>
+          <w:r>
+            <w:rPr>
+              <w:rFonts w:ascii="Arial" w:hAnsi="Arial" w:cs="Arial"/>
+              <w:noProof/>
+              <w:color w:val="8C2D19"/>
+              <w:sz w:val="24"/>
+              <w:szCs w:val="24"/>
+            </w:rPr>
+            <w:t>0</w:t>
+          </w:r>
+        </w:p>
+        <w:p>
+          <w:pPr>
+            <w:pStyle w:val="TOC1"/>
+            <w:tabs>
+              <w:tab w:val="left" w:pos="440"/>
+              <w:tab w:val="right" w:leader="dot" w:pos="8494"/>
+            </w:tabs>
+            <w:rPr>
+              <w:rFonts w:ascii="Arial" w:eastAsiaTheme="minorEastAsia" w:hAnsi="Arial" w:cs="Arial"/>
+              <w:noProof/>
+              <w:sz w:val="24"/>
+              <w:szCs w:val="24"/>
+              <w:lang w:eastAsia="pt-PT"/>
+            </w:rPr>
+          </w:pPr>
+          <w:r>
+            <w:rPr>
+              <w:rStyle w:val="Hyperlink"/>
+              <w:rFonts w:ascii="Arial" w:hAnsi="Arial" w:cs="Arial"/>
+              <w:noProof/>
+              <w:sz w:val="24"/>
+              <w:szCs w:val="24"/>
+              <w:u w:val="none"/>
+            </w:rPr>
+            <w:tab/>
+          </w:r>
+          <w:hyperlink w:anchor="_Toc495838032" w:history="1">
+            <w:r>
+              <w:rPr>
+                <w:rStyle w:val="Hyperlink"/>
+                <w:rFonts w:ascii="Arial" w:hAnsi="Arial" w:cs="Arial"/>
+                <w:noProof/>
+                <w:color w:val="8C2D19"/>
+                <w:sz w:val="24"/>
+                <w:szCs w:val="24"/>
+              </w:rPr>
+              <w:t>a.</w:t>
+            </w:r>
+            <w:r>
+              <w:rPr>
+                <w:rStyle w:val="Hyperlink"/>
+                <w:rFonts w:ascii="Arial" w:hAnsi="Arial" w:cs="Arial"/>
+                <w:noProof/>
+                <w:sz w:val="24"/>
+                <w:szCs w:val="24"/>
+              </w:rPr>
+              <w:t xml:space="preserve"> Source Code</w:t>
+            </w:r>
+            <w:r>
+              <w:rPr>
+                <w:rFonts w:ascii="Arial" w:hAnsi="Arial" w:cs="Arial"/>
+                <w:noProof/>
+                <w:webHidden/>
+                <w:sz w:val="24"/>
+                <w:szCs w:val="24"/>
+              </w:rPr>
+              <w:tab/>
+            </w:r>
+          </w:hyperlink>
+          <w:r>
+            <w:rPr>
+              <w:rFonts w:ascii="Arial" w:hAnsi="Arial" w:cs="Arial"/>
+              <w:noProof/>
+              <w:color w:val="8C2D19"/>
+              <w:sz w:val="24"/>
+              <w:szCs w:val="24"/>
+            </w:rPr>
+            <w:t>10</w:t>
+          </w:r>
+        </w:p>
+        <w:p>
+          <w:pPr>
+            <w:pStyle w:val="TOC1"/>
+            <w:tabs>
+              <w:tab w:val="left" w:pos="440"/>
+              <w:tab w:val="right" w:leader="dot" w:pos="8494"/>
+            </w:tabs>
+            <w:rPr>
+              <w:rFonts w:ascii="Arial" w:hAnsi="Arial" w:cs="Arial"/>
+              <w:noProof/>
+              <w:color w:val="8C2D19"/>
+              <w:sz w:val="24"/>
+              <w:szCs w:val="24"/>
+            </w:rPr>
+          </w:pPr>
+          <w:r>
+            <w:rPr>
+              <w:rStyle w:val="Hyperlink"/>
+              <w:rFonts w:ascii="Arial" w:hAnsi="Arial" w:cs="Arial"/>
+              <w:noProof/>
+              <w:sz w:val="24"/>
+              <w:szCs w:val="24"/>
+              <w:u w:val="none"/>
+            </w:rPr>
+            <w:tab/>
+          </w:r>
+          <w:hyperlink w:anchor="_Toc495838033" w:history="1">
+            <w:r>
+              <w:rPr>
+                <w:rStyle w:val="Hyperlink"/>
+                <w:rFonts w:ascii="Arial" w:hAnsi="Arial" w:cs="Arial"/>
+                <w:noProof/>
+                <w:color w:val="8C2D19"/>
+                <w:sz w:val="24"/>
+                <w:szCs w:val="24"/>
+              </w:rPr>
+              <w:t>b.</w:t>
+            </w:r>
+            <w:r>
+              <w:rPr>
+                <w:rStyle w:val="Hyperlink"/>
+                <w:rFonts w:ascii="Arial" w:hAnsi="Arial" w:cs="Arial"/>
+                <w:noProof/>
+                <w:sz w:val="24"/>
+                <w:szCs w:val="24"/>
+              </w:rPr>
+              <w:t xml:space="preserve"> Usage</w:t>
+            </w:r>
+            <w:r>
+              <w:rPr>
+                <w:rFonts w:ascii="Arial" w:hAnsi="Arial" w:cs="Arial"/>
+                <w:noProof/>
+                <w:webHidden/>
+                <w:sz w:val="24"/>
+                <w:szCs w:val="24"/>
+              </w:rPr>
+              <w:tab/>
+            </w:r>
+          </w:hyperlink>
+          <w:r>
+            <w:rPr>
+              <w:rFonts w:ascii="Arial" w:hAnsi="Arial" w:cs="Arial"/>
+              <w:noProof/>
+              <w:color w:val="8C2D19"/>
+              <w:sz w:val="24"/>
+              <w:szCs w:val="24"/>
+            </w:rPr>
+            <w:t>11</w:t>
+          </w:r>
+        </w:p>
+        <w:p>
+          <w:pPr>
+            <w:rPr>
+              <w:b/>
+              <w:bCs/>
+            </w:rPr>
+          </w:pPr>
+          <w:r>
+            <w:rPr>
+              <w:rFonts w:cs="Arial"/>
+              <w:b/>
+              <w:bCs/>
+              <w:szCs w:val="24"/>
+            </w:rPr>
+            <w:fldChar w:fldCharType="end"/>
+          </w:r>
+        </w:p>
+      </w:sdtContent>
+    </w:sdt>
+    <w:p>
+      <w:pPr>
+        <w:spacing w:before="60" w:after="60" w:line="360" w:lineRule="auto"/>
+        <w:jc w:val="both"/>
+        <w:rPr>
+          <w:rFonts w:eastAsia="Times New Roman" w:cs="Arial"/>
+          <w:b/>
+          <w:bCs/>
+          <w:color w:val="8C2D19"/>
+          <w:sz w:val="36"/>
+          <w:szCs w:val="24"/>
+          <w:lang w:eastAsia="en-GB"/>
+        </w:rPr>
+      </w:pPr>
+    </w:p>
+    <w:p>
+      <w:pPr>
+        <w:spacing w:before="60" w:after="60" w:line="360" w:lineRule="auto"/>
+        <w:jc w:val="both"/>
+        <w:rPr>
+          <w:rFonts w:eastAsia="Times New Roman" w:cs="Arial"/>
+          <w:b/>
+          <w:bCs/>
+          <w:color w:val="8C2D19"/>
+          <w:sz w:val="36"/>
+          <w:szCs w:val="24"/>
+          <w:lang w:eastAsia="en-GB"/>
+        </w:rPr>
+      </w:pPr>
+    </w:p>
+    <w:p>
+      <w:pPr>
+        <w:spacing w:before="60" w:after="60" w:line="360" w:lineRule="auto"/>
+        <w:jc w:val="both"/>
+        <w:rPr>
+          <w:rFonts w:eastAsia="Times New Roman" w:cs="Arial"/>
+          <w:b/>
+          <w:bCs/>
+          <w:color w:val="8C2D19"/>
+          <w:sz w:val="36"/>
+          <w:szCs w:val="24"/>
+          <w:lang w:eastAsia="en-GB"/>
+        </w:rPr>
+      </w:pPr>
+    </w:p>
+    <w:p>
+      <w:pPr>
+        <w:spacing w:before="60" w:after="60" w:line="360" w:lineRule="auto"/>
+        <w:jc w:val="both"/>
+        <w:rPr>
+          <w:rFonts w:eastAsia="Times New Roman" w:cs="Arial"/>
+          <w:b/>
+          <w:bCs/>
+          <w:color w:val="8C2D19"/>
+          <w:sz w:val="36"/>
+          <w:szCs w:val="24"/>
+          <w:lang w:eastAsia="en-GB"/>
+        </w:rPr>
+      </w:pPr>
+    </w:p>
+    <w:p>
+      <w:pPr>
+        <w:spacing w:before="60" w:after="60" w:line="360" w:lineRule="auto"/>
+        <w:jc w:val="both"/>
+        <w:rPr>
+          <w:rFonts w:eastAsia="Times New Roman" w:cs="Arial"/>
+          <w:b/>
+          <w:bCs/>
+          <w:color w:val="8C2D19"/>
+          <w:sz w:val="36"/>
+          <w:szCs w:val="24"/>
+          <w:lang w:eastAsia="en-GB"/>
+        </w:rPr>
+      </w:pPr>
+    </w:p>
+    <w:p>
+      <w:pPr>
+        <w:spacing w:before="60" w:after="60" w:line="360" w:lineRule="auto"/>
+        <w:jc w:val="both"/>
+        <w:rPr>
+          <w:rFonts w:eastAsia="Times New Roman" w:cs="Arial"/>
+          <w:b/>
+          <w:bCs/>
+          <w:color w:val="8C2D19"/>
+          <w:sz w:val="36"/>
+          <w:szCs w:val="24"/>
+          <w:lang w:eastAsia="en-GB"/>
+        </w:rPr>
+      </w:pPr>
+    </w:p>
+    <w:p>
+      <w:pPr>
+        <w:spacing w:before="60" w:after="60" w:line="360" w:lineRule="auto"/>
+        <w:jc w:val="both"/>
+        <w:rPr>
+          <w:rFonts w:eastAsia="Times New Roman" w:cs="Arial"/>
+          <w:b/>
+          <w:bCs/>
+          <w:color w:val="8C2D19"/>
+          <w:sz w:val="36"/>
+          <w:szCs w:val="24"/>
+          <w:lang w:eastAsia="en-GB"/>
+        </w:rPr>
+      </w:pPr>
+    </w:p>
+    <w:p>
+      <w:pPr>
+        <w:spacing w:before="60" w:after="60" w:line="360" w:lineRule="auto"/>
+        <w:jc w:val="both"/>
+        <w:rPr>
+          <w:rFonts w:eastAsia="Times New Roman" w:cs="Arial"/>
+          <w:b/>
+          <w:bCs/>
+          <w:color w:val="8C2D19"/>
+          <w:sz w:val="36"/>
+          <w:szCs w:val="24"/>
+          <w:lang w:eastAsia="en-GB"/>
+        </w:rPr>
+      </w:pPr>
+    </w:p>
+    <w:p>
+      <w:pPr>
+        <w:spacing w:before="60" w:after="60" w:line="360" w:lineRule="auto"/>
+        <w:jc w:val="both"/>
+        <w:rPr>
+          <w:rFonts w:eastAsia="Times New Roman" w:cs="Arial"/>
+          <w:b/>
+          <w:bCs/>
+          <w:color w:val="8C2D19"/>
+          <w:sz w:val="36"/>
+          <w:szCs w:val="24"/>
+          <w:lang w:eastAsia="en-GB"/>
+        </w:rPr>
+      </w:pPr>
+    </w:p>
     <w:p>
       <w:pPr>
         <w:spacing w:before="60" w:after="60" w:line="360" w:lineRule="auto"/>
@@ -628,18 +2423,6 @@
         <w:spacing w:before="60" w:after="60" w:line="360" w:lineRule="auto"/>
         <w:rPr>
           <w:rFonts w:eastAsia="Times New Roman" w:cs="Arial"/>
-          <w:szCs w:val="24"/>
-          <w:lang w:eastAsia="en-GB"/>
-        </w:rPr>
-      </w:pPr>
-    </w:p>
-    <w:p>
-      <w:pPr>
-        <w:spacing w:before="60" w:after="60" w:line="360" w:lineRule="auto"/>
-        <w:jc w:val="both"/>
-        <w:rPr>
-          <w:rFonts w:eastAsia="Times New Roman" w:cs="Arial"/>
-          <w:bCs/>
           <w:szCs w:val="24"/>
           <w:lang w:eastAsia="en-GB"/>
         </w:rPr>
@@ -1581,7 +3364,7 @@
           <w:sz w:val="28"/>
           <w:szCs w:val="24"/>
         </w:rPr>
-        <w:t>d</w:t>
+        <w:t>D</w:t>
       </w:r>
       <w:r>
         <w:rPr>
@@ -1591,7 +3374,27 @@
           <w:sz w:val="28"/>
           <w:szCs w:val="24"/>
         </w:rPr>
-        <w:t>ata structures</w:t>
+        <w:t xml:space="preserve">ata </w:t>
+      </w:r>
+      <w:r>
+        <w:rPr>
+          <w:rFonts w:cs="Arial"/>
+          <w:b/>
+          <w:color w:val="8C2D19"/>
+          <w:sz w:val="28"/>
+          <w:szCs w:val="24"/>
+        </w:rPr>
+        <w:t>S</w:t>
+      </w:r>
+      <w:r>
+        <w:rPr>
+          <w:rFonts w:cs="Arial"/>
+          <w:b/>
+          <w:color w:val="8C2D19"/>
+          <w:sz w:val="28"/>
+          <w:szCs w:val="24"/>
+        </w:rPr>
+        <w:t>tructures</w:t>
       </w:r>
     </w:p>
     <w:p>
@@ -2042,7 +3845,7 @@
           <v:shape id="_x0000_i1025" type="#_x0000_t75" style="width:425.25pt;height:287.25pt" o:ole="">
             <v:imagedata r:id="rId10" o:title=""/>
           </v:shape>
-          <o:OLEObject Type="Embed" ProgID="Word.OpenDocumentText.12" ShapeID="_x0000_i1025" DrawAspect="Content" ObjectID="_1571411176" r:id="rId11"/>
+          <o:OLEObject Type="Embed" ProgID="Word.OpenDocumentText.12" ShapeID="_x0000_i1025" DrawAspect="Content" ObjectID="_1571412121" r:id="rId11"/>
         </w:object>
       </w:r>
     </w:p>
@@ -2072,7 +3875,7 @@
           <v:shape id="_x0000_i1026" type="#_x0000_t75" style="width:425.25pt;height:153pt" o:ole="">
             <v:imagedata r:id="rId12" o:title=""/>
           </v:shape>
-          <o:OLEObject Type="Embed" ProgID="Word.OpenDocumentText.12" ShapeID="_x0000_i1026" DrawAspect="Content" ObjectID="_1571411177" r:id="rId13"/>
+          <o:OLEObject Type="Embed" ProgID="Word.OpenDocumentText.12" ShapeID="_x0000_i1026" DrawAspect="Content" ObjectID="_1571412122" r:id="rId13"/>
         </w:object>
       </w:r>
     </w:p>
@@ -2196,7 +3999,27 @@
           <w:sz w:val="28"/>
           <w:szCs w:val="24"/>
         </w:rPr>
-        <w:t xml:space="preserve"> functions</w:t>
+        <w:t xml:space="preserve"> </w:t>
+      </w:r>
+      <w:r>
+        <w:rPr>
+          <w:rFonts w:cs="Arial"/>
+          <w:b/>
+          <w:color w:val="8C2D19"/>
+          <w:sz w:val="28"/>
+          <w:szCs w:val="24"/>
+        </w:rPr>
+        <w:t>F</w:t>
+      </w:r>
+      <w:r>
+        <w:rPr>
+          <w:rFonts w:cs="Arial"/>
+          <w:b/>
+          <w:color w:val="8C2D19"/>
+          <w:sz w:val="28"/>
+          <w:szCs w:val="24"/>
+        </w:rPr>
+        <w:t>unctions</w:t>
       </w:r>
     </w:p>
     <w:p>
@@ -2233,7 +4056,7 @@
           <v:shape id="_x0000_i1034" type="#_x0000_t75" style="width:425.25pt;height:22.5pt" o:ole="">
             <v:imagedata r:id="rId14" o:title=""/>
           </v:shape>
-          <o:OLEObject Type="Embed" ProgID="Word.OpenDocumentText.12" ShapeID="_x0000_i1034" DrawAspect="Content" ObjectID="_1571411178" r:id="rId15"/>
+          <o:OLEObject Type="Embed" ProgID="Word.OpenDocumentText.12" ShapeID="_x0000_i1034" DrawAspect="Content" ObjectID="_1571412123" r:id="rId15"/>
         </w:object>
       </w:r>
     </w:p>
@@ -2469,7 +4292,7 @@
           <v:shape id="_x0000_i1059" type="#_x0000_t75" style="width:425.25pt;height:36.75pt" o:ole="">
             <v:imagedata r:id="rId16" o:title=""/>
           </v:shape>
-          <o:OLEObject Type="Embed" ProgID="Word.OpenDocumentText.12" ShapeID="_x0000_i1059" DrawAspect="Content" ObjectID="_1571411179" r:id="rId17"/>
+          <o:OLEObject Type="Embed" ProgID="Word.OpenDocumentText.12" ShapeID="_x0000_i1059" DrawAspect="Content" ObjectID="_1571412124" r:id="rId17"/>
         </w:object>
       </w:r>
     </w:p>
@@ -2726,7 +4549,21 @@
           <w:lang w:eastAsia="en-GB"/>
         </w:rPr>
         <w:lastRenderedPageBreak/>
-        <w:t>Protocols</w:t>
+        <w:t>Prot</w:t>
+      </w:r>
+      <w:bookmarkStart w:id="4" w:name="_GoBack"/>
+      <w:bookmarkEnd w:id="4"/>
+      <w:r>
+        <w:rPr>
+          <w:rFonts w:eastAsia="Times New Roman" w:cs="Arial"/>
+          <w:b/>
+          <w:bCs/>
+          <w:color w:val="8C2D19"/>
+          <w:sz w:val="36"/>
+          <w:szCs w:val="24"/>
+          <w:lang w:eastAsia="en-GB"/>
+        </w:rPr>
+        <w:t>ocols</w:t>
       </w:r>
     </w:p>
     <w:p>
@@ -4001,8 +5838,6 @@
           <w:szCs w:val="24"/>
         </w:rPr>
       </w:pPr>
-      <w:bookmarkStart w:id="4" w:name="_GoBack"/>
-      <w:bookmarkEnd w:id="4"/>
       <w:r>
         <w:rPr>
           <w:rFonts w:cs="Arial"/>
@@ -5053,7 +6888,7 @@
           <w:szCs w:val="24"/>
           <w:lang w:eastAsia="en-GB"/>
         </w:rPr>
-        <w:t>Conclusions</w:t>
+        <w:t>Conclusion</w:t>
       </w:r>
     </w:p>
     <w:p>
@@ -5226,7 +7061,23 @@
           <w:szCs w:val="24"/>
           <w:lang w:eastAsia="en-GB"/>
         </w:rPr>
-        <w:t xml:space="preserve">The complete source code can be seen at: </w:t>
+        <w:t xml:space="preserve">The complete source code can be </w:t>
+      </w:r>
+      <w:r>
+        <w:rPr>
+          <w:rFonts w:eastAsia="Times New Roman" w:cs="Arial"/>
+          <w:szCs w:val="24"/>
+          <w:lang w:eastAsia="en-GB"/>
+        </w:rPr>
+        <w:t>accessed</w:t>
+      </w:r>
+      <w:r>
+        <w:rPr>
+          <w:rFonts w:eastAsia="Times New Roman" w:cs="Arial"/>
+          <w:szCs w:val="24"/>
+          <w:lang w:eastAsia="en-GB"/>
+        </w:rPr>
+        <w:t xml:space="preserve"> at: </w:t>
       </w:r>
       <w:r>
         <w:rPr>
@@ -6269,10 +8120,30 @@
     <w:name w:val="Normal"/>
     <w:qFormat/>
   </w:style>
+  <w:style w:type="paragraph" w:styleId="Heading1">
+    <w:name w:val="heading 1"/>
+    <w:basedOn w:val="Normal"/>
+    <w:next w:val="Normal"/>
+    <w:link w:val="Heading1Char"/>
+    <w:uiPriority w:val="9"/>
+    <w:qFormat/>
+    <w:rsid w:val="00B94364"/>
+    <w:pPr>
+      <w:keepNext/>
+      <w:keepLines/>
+      <w:spacing w:before="240" w:after="0"/>
+      <w:outlineLvl w:val="0"/>
+    </w:pPr>
+    <w:rPr>
+      <w:rFonts w:asciiTheme="majorHAnsi" w:eastAsiaTheme="majorEastAsia" w:hAnsiTheme="majorHAnsi" w:cstheme="majorBidi"/>
+      <w:color w:val="2F5496" w:themeColor="accent1" w:themeShade="BF"/>
+      <w:sz w:val="32"/>
+      <w:szCs w:val="32"/>
+    </w:rPr>
+  </w:style>
   <w:style w:type="character" w:default="1" w:styleId="DefaultParagraphFont">
     <w:name w:val="Default Paragraph Font"/>
     <w:uiPriority w:val="1"/>
-    <w:semiHidden/>
     <w:unhideWhenUsed/>
   </w:style>
   <w:style w:type="table" w:default="1" w:styleId="TableNormal">
@@ -6413,6 +8284,51 @@
     <w:link w:val="Footer"/>
     <w:uiPriority w:val="99"/>
     <w:rsid w:val="003E780A"/>
+  </w:style>
+  <w:style w:type="character" w:customStyle="1" w:styleId="Heading1Char">
+    <w:name w:val="Heading 1 Char"/>
+    <w:basedOn w:val="DefaultParagraphFont"/>
+    <w:link w:val="Heading1"/>
+    <w:uiPriority w:val="9"/>
+    <w:rsid w:val="00B94364"/>
+    <w:rPr>
+      <w:rFonts w:asciiTheme="majorHAnsi" w:eastAsiaTheme="majorEastAsia" w:hAnsiTheme="majorHAnsi" w:cstheme="majorBidi"/>
+      <w:color w:val="2F5496" w:themeColor="accent1" w:themeShade="BF"/>
+      <w:sz w:val="32"/>
+      <w:szCs w:val="32"/>
+    </w:rPr>
+  </w:style>
+  <w:style w:type="paragraph" w:styleId="TOCHeading">
+    <w:name w:val="TOC Heading"/>
+    <w:basedOn w:val="Heading1"/>
+    <w:next w:val="Normal"/>
+    <w:uiPriority w:val="39"/>
+    <w:unhideWhenUsed/>
+    <w:qFormat/>
+    <w:rsid w:val="00B94364"/>
+    <w:pPr>
+      <w:outlineLvl w:val="9"/>
+    </w:pPr>
+    <w:rPr>
+      <w:lang w:val="en-US"/>
+    </w:rPr>
+  </w:style>
+  <w:style w:type="paragraph" w:styleId="TOC1">
+    <w:name w:val="toc 1"/>
+    <w:basedOn w:val="Normal"/>
+    <w:next w:val="Normal"/>
+    <w:autoRedefine/>
+    <w:uiPriority w:val="39"/>
+    <w:unhideWhenUsed/>
+    <w:rsid w:val="00B94364"/>
+    <w:pPr>
+      <w:spacing w:after="100"/>
+    </w:pPr>
+    <w:rPr>
+      <w:rFonts w:asciiTheme="minorHAnsi" w:hAnsiTheme="minorHAnsi" w:cstheme="minorBidi"/>
+      <w:sz w:val="22"/>
+      <w:lang w:val="pt-PT"/>
+    </w:rPr>
   </w:style>
 </w:styles>
 </file>

</xml_diff>

<commit_message>
Added pdf. Fixed word errors
</commit_message>
<xml_diff>
--- a/Report.docx
+++ b/Report.docx
@@ -578,90 +578,14 @@
           <w:r>
             <w:rPr>
               <w:rFonts w:ascii="Arial" w:hAnsi="Arial" w:cs="Arial"/>
+              <w:noProof/>
+              <w:color w:val="8C2D19"/>
               <w:sz w:val="24"/>
               <w:szCs w:val="24"/>
             </w:rPr>
-            <w:fldChar w:fldCharType="begin"/>
+            <w:t>1.</w:t>
           </w:r>
           <w:r>
-            <w:rPr>
-              <w:rFonts w:ascii="Arial" w:hAnsi="Arial" w:cs="Arial"/>
-              <w:sz w:val="24"/>
-              <w:szCs w:val="24"/>
-            </w:rPr>
-            <w:instrText xml:space="preserve"> TOC \o "1-3" \h \z \u </w:instrText>
-          </w:r>
-          <w:r>
-            <w:rPr>
-              <w:rFonts w:ascii="Arial" w:hAnsi="Arial" w:cs="Arial"/>
-              <w:sz w:val="24"/>
-              <w:szCs w:val="24"/>
-            </w:rPr>
-            <w:fldChar w:fldCharType="separate"/>
-          </w:r>
-          <w:hyperlink w:anchor="_Toc495838031" w:history="1">
-            <w:r>
-              <w:rPr>
-                <w:rStyle w:val="Hyperlink"/>
-                <w:rFonts w:ascii="Arial" w:hAnsi="Arial" w:cs="Arial"/>
-                <w:noProof/>
-                <w:color w:val="8C2D19"/>
-                <w:sz w:val="24"/>
-                <w:szCs w:val="24"/>
-              </w:rPr>
-              <w:t>1.</w:t>
-            </w:r>
-            <w:r>
-              <w:rPr>
-                <w:rFonts w:ascii="Arial" w:eastAsiaTheme="minorEastAsia" w:hAnsi="Arial" w:cs="Arial"/>
-                <w:noProof/>
-                <w:sz w:val="24"/>
-                <w:szCs w:val="24"/>
-                <w:lang w:eastAsia="pt-PT"/>
-              </w:rPr>
-              <w:tab/>
-            </w:r>
-            <w:r>
-              <w:rPr>
-                <w:rStyle w:val="Hyperlink"/>
-                <w:rFonts w:ascii="Arial" w:hAnsi="Arial" w:cs="Arial"/>
-                <w:b/>
-                <w:noProof/>
-                <w:sz w:val="24"/>
-                <w:szCs w:val="24"/>
-              </w:rPr>
-              <w:t>Summary</w:t>
-            </w:r>
-            <w:r>
-              <w:rPr>
-                <w:rFonts w:ascii="Arial" w:hAnsi="Arial" w:cs="Arial"/>
-                <w:noProof/>
-                <w:webHidden/>
-                <w:sz w:val="24"/>
-                <w:szCs w:val="24"/>
-              </w:rPr>
-              <w:tab/>
-            </w:r>
-            <w:r>
-              <w:rPr>
-                <w:rFonts w:ascii="Arial" w:hAnsi="Arial" w:cs="Arial"/>
-                <w:noProof/>
-                <w:webHidden/>
-                <w:color w:val="8C2D19"/>
-                <w:sz w:val="24"/>
-                <w:szCs w:val="24"/>
-              </w:rPr>
-              <w:t>3</w:t>
-            </w:r>
-          </w:hyperlink>
-        </w:p>
-        <w:p>
-          <w:pPr>
-            <w:pStyle w:val="TOC1"/>
-            <w:tabs>
-              <w:tab w:val="left" w:pos="440"/>
-              <w:tab w:val="right" w:leader="dot" w:pos="8494"/>
-            </w:tabs>
             <w:rPr>
               <w:rFonts w:ascii="Arial" w:eastAsiaTheme="minorEastAsia" w:hAnsi="Arial" w:cs="Arial"/>
               <w:noProof/>
@@ -669,122 +593,28 @@
               <w:szCs w:val="24"/>
               <w:lang w:eastAsia="pt-PT"/>
             </w:rPr>
-          </w:pPr>
-          <w:hyperlink w:anchor="_Toc495838035" w:history="1">
-            <w:r>
-              <w:rPr>
-                <w:rStyle w:val="Hyperlink"/>
-                <w:rFonts w:ascii="Arial" w:hAnsi="Arial" w:cs="Arial"/>
-                <w:noProof/>
-                <w:color w:val="8C2D19"/>
-                <w:sz w:val="24"/>
-                <w:szCs w:val="24"/>
-              </w:rPr>
-              <w:t>2.</w:t>
-            </w:r>
-            <w:r>
-              <w:rPr>
-                <w:rFonts w:ascii="Arial" w:eastAsiaTheme="minorEastAsia" w:hAnsi="Arial" w:cs="Arial"/>
-                <w:noProof/>
-                <w:sz w:val="24"/>
-                <w:szCs w:val="24"/>
-                <w:lang w:eastAsia="pt-PT"/>
-              </w:rPr>
-              <w:tab/>
-            </w:r>
-            <w:r>
-              <w:rPr>
-                <w:rStyle w:val="Hyperlink"/>
-                <w:rFonts w:ascii="Arial" w:hAnsi="Arial" w:cs="Arial"/>
-                <w:b/>
-                <w:noProof/>
-                <w:sz w:val="24"/>
-                <w:szCs w:val="24"/>
-              </w:rPr>
-              <w:t>Introduction</w:t>
-            </w:r>
-            <w:r>
-              <w:rPr>
-                <w:rFonts w:ascii="Arial" w:hAnsi="Arial" w:cs="Arial"/>
-                <w:noProof/>
-                <w:webHidden/>
-                <w:sz w:val="24"/>
-                <w:szCs w:val="24"/>
-              </w:rPr>
-              <w:tab/>
-            </w:r>
-            <w:r>
-              <w:rPr>
-                <w:rFonts w:ascii="Arial" w:hAnsi="Arial" w:cs="Arial"/>
-                <w:noProof/>
-                <w:webHidden/>
-                <w:color w:val="8C2D19"/>
-                <w:sz w:val="24"/>
-                <w:szCs w:val="24"/>
-              </w:rPr>
-              <w:t>3</w:t>
-            </w:r>
-          </w:hyperlink>
-        </w:p>
-        <w:p>
-          <w:pPr>
-            <w:pStyle w:val="TOC1"/>
-            <w:tabs>
-              <w:tab w:val="left" w:pos="440"/>
-              <w:tab w:val="right" w:leader="dot" w:pos="8494"/>
-            </w:tabs>
+            <w:tab/>
+          </w:r>
+          <w:r>
             <w:rPr>
-              <w:rFonts w:ascii="Arial" w:eastAsiaTheme="minorEastAsia" w:hAnsi="Arial" w:cs="Arial"/>
+              <w:rFonts w:ascii="Arial" w:hAnsi="Arial" w:cs="Arial"/>
+              <w:b/>
               <w:noProof/>
               <w:sz w:val="24"/>
               <w:szCs w:val="24"/>
-              <w:lang w:eastAsia="pt-PT"/>
             </w:rPr>
-          </w:pPr>
-          <w:hyperlink w:anchor="_Toc495838036" w:history="1">
-            <w:r>
-              <w:rPr>
-                <w:rStyle w:val="Hyperlink"/>
-                <w:rFonts w:ascii="Arial" w:hAnsi="Arial" w:cs="Arial"/>
-                <w:noProof/>
-                <w:color w:val="8C2D19"/>
-                <w:sz w:val="24"/>
-                <w:szCs w:val="24"/>
-              </w:rPr>
-              <w:t>3.</w:t>
-            </w:r>
-            <w:r>
-              <w:rPr>
-                <w:rFonts w:ascii="Arial" w:eastAsiaTheme="minorEastAsia" w:hAnsi="Arial" w:cs="Arial"/>
-                <w:noProof/>
-                <w:sz w:val="24"/>
-                <w:szCs w:val="24"/>
-                <w:lang w:eastAsia="pt-PT"/>
-              </w:rPr>
-              <w:tab/>
-            </w:r>
-            <w:r>
-              <w:rPr>
-                <w:rStyle w:val="Hyperlink"/>
-                <w:rFonts w:ascii="Arial" w:hAnsi="Arial" w:cs="Arial"/>
-                <w:b/>
-                <w:noProof/>
-                <w:sz w:val="24"/>
-                <w:szCs w:val="24"/>
-              </w:rPr>
-              <w:t>Architecture</w:t>
-            </w:r>
-            <w:r>
-              <w:rPr>
-                <w:rFonts w:ascii="Arial" w:hAnsi="Arial" w:cs="Arial"/>
-                <w:noProof/>
-                <w:webHidden/>
-                <w:sz w:val="24"/>
-                <w:szCs w:val="24"/>
-              </w:rPr>
-              <w:tab/>
-            </w:r>
-          </w:hyperlink>
+            <w:t>Summary</w:t>
+          </w:r>
+          <w:r>
+            <w:rPr>
+              <w:rFonts w:ascii="Arial" w:hAnsi="Arial" w:cs="Arial"/>
+              <w:noProof/>
+              <w:webHidden/>
+              <w:sz w:val="24"/>
+              <w:szCs w:val="24"/>
+            </w:rPr>
+            <w:tab/>
+          </w:r>
           <w:r>
             <w:rPr>
               <w:rFonts w:ascii="Arial" w:hAnsi="Arial" w:cs="Arial"/>
@@ -812,699 +642,6 @@
               <w:lang w:eastAsia="pt-PT"/>
             </w:rPr>
           </w:pPr>
-          <w:hyperlink w:anchor="_Toc495838039" w:history="1"/>
-          <w:hyperlink w:anchor="_Toc495838031" w:history="1">
-            <w:r>
-              <w:rPr>
-                <w:rStyle w:val="Hyperlink"/>
-                <w:rFonts w:ascii="Arial" w:hAnsi="Arial" w:cs="Arial"/>
-                <w:noProof/>
-                <w:color w:val="8C2D19"/>
-                <w:sz w:val="24"/>
-                <w:szCs w:val="24"/>
-              </w:rPr>
-              <w:t>4</w:t>
-            </w:r>
-            <w:r>
-              <w:rPr>
-                <w:rStyle w:val="Hyperlink"/>
-                <w:rFonts w:ascii="Arial" w:hAnsi="Arial" w:cs="Arial"/>
-                <w:noProof/>
-                <w:color w:val="8C2D19"/>
-                <w:sz w:val="24"/>
-                <w:szCs w:val="24"/>
-              </w:rPr>
-              <w:t>.</w:t>
-            </w:r>
-            <w:r>
-              <w:rPr>
-                <w:rFonts w:ascii="Arial" w:eastAsiaTheme="minorEastAsia" w:hAnsi="Arial" w:cs="Arial"/>
-                <w:noProof/>
-                <w:sz w:val="24"/>
-                <w:szCs w:val="24"/>
-                <w:lang w:eastAsia="pt-PT"/>
-              </w:rPr>
-              <w:tab/>
-            </w:r>
-            <w:r>
-              <w:rPr>
-                <w:rStyle w:val="Hyperlink"/>
-                <w:rFonts w:ascii="Arial" w:hAnsi="Arial" w:cs="Arial"/>
-                <w:b/>
-                <w:noProof/>
-                <w:sz w:val="24"/>
-                <w:szCs w:val="24"/>
-              </w:rPr>
-              <w:t>Code Structure</w:t>
-            </w:r>
-            <w:r>
-              <w:rPr>
-                <w:rFonts w:ascii="Arial" w:hAnsi="Arial" w:cs="Arial"/>
-                <w:noProof/>
-                <w:webHidden/>
-                <w:sz w:val="24"/>
-                <w:szCs w:val="24"/>
-              </w:rPr>
-              <w:tab/>
-            </w:r>
-            <w:r>
-              <w:rPr>
-                <w:rFonts w:ascii="Arial" w:hAnsi="Arial" w:cs="Arial"/>
-                <w:noProof/>
-                <w:webHidden/>
-                <w:color w:val="8C2D19"/>
-                <w:sz w:val="24"/>
-                <w:szCs w:val="24"/>
-              </w:rPr>
-              <w:t>4</w:t>
-            </w:r>
-          </w:hyperlink>
-        </w:p>
-        <w:p>
-          <w:pPr>
-            <w:pStyle w:val="TOC1"/>
-            <w:tabs>
-              <w:tab w:val="left" w:pos="440"/>
-              <w:tab w:val="right" w:leader="dot" w:pos="8494"/>
-            </w:tabs>
-            <w:rPr>
-              <w:rFonts w:ascii="Arial" w:eastAsiaTheme="minorEastAsia" w:hAnsi="Arial" w:cs="Arial"/>
-              <w:noProof/>
-              <w:sz w:val="24"/>
-              <w:szCs w:val="24"/>
-              <w:lang w:eastAsia="pt-PT"/>
-            </w:rPr>
-          </w:pPr>
-          <w:r>
-            <w:rPr>
-              <w:rStyle w:val="Hyperlink"/>
-              <w:rFonts w:ascii="Arial" w:hAnsi="Arial" w:cs="Arial"/>
-              <w:noProof/>
-              <w:sz w:val="24"/>
-              <w:szCs w:val="24"/>
-              <w:u w:val="none"/>
-            </w:rPr>
-            <w:tab/>
-          </w:r>
-          <w:hyperlink w:anchor="_Toc495838032" w:history="1">
-            <w:r>
-              <w:rPr>
-                <w:rStyle w:val="Hyperlink"/>
-                <w:rFonts w:ascii="Arial" w:hAnsi="Arial" w:cs="Arial"/>
-                <w:noProof/>
-                <w:color w:val="8C2D19"/>
-                <w:sz w:val="24"/>
-                <w:szCs w:val="24"/>
-              </w:rPr>
-              <w:t>a.</w:t>
-            </w:r>
-            <w:r>
-              <w:rPr>
-                <w:rStyle w:val="Hyperlink"/>
-                <w:rFonts w:ascii="Arial" w:hAnsi="Arial" w:cs="Arial"/>
-                <w:noProof/>
-                <w:sz w:val="24"/>
-                <w:szCs w:val="24"/>
-              </w:rPr>
-              <w:t xml:space="preserve"> </w:t>
-            </w:r>
-            <w:r>
-              <w:rPr>
-                <w:rStyle w:val="Hyperlink"/>
-                <w:rFonts w:ascii="Arial" w:hAnsi="Arial" w:cs="Arial"/>
-                <w:noProof/>
-                <w:sz w:val="24"/>
-                <w:szCs w:val="24"/>
-              </w:rPr>
-              <w:t>Code Flow</w:t>
-            </w:r>
-            <w:r>
-              <w:rPr>
-                <w:rFonts w:ascii="Arial" w:hAnsi="Arial" w:cs="Arial"/>
-                <w:noProof/>
-                <w:webHidden/>
-                <w:sz w:val="24"/>
-                <w:szCs w:val="24"/>
-              </w:rPr>
-              <w:tab/>
-            </w:r>
-            <w:r>
-              <w:rPr>
-                <w:rFonts w:ascii="Arial" w:hAnsi="Arial" w:cs="Arial"/>
-                <w:noProof/>
-                <w:webHidden/>
-                <w:color w:val="8C2D19"/>
-                <w:sz w:val="24"/>
-                <w:szCs w:val="24"/>
-              </w:rPr>
-              <w:t>4</w:t>
-            </w:r>
-          </w:hyperlink>
-        </w:p>
-        <w:p>
-          <w:pPr>
-            <w:pStyle w:val="TOC1"/>
-            <w:tabs>
-              <w:tab w:val="left" w:pos="440"/>
-              <w:tab w:val="right" w:leader="dot" w:pos="8494"/>
-            </w:tabs>
-            <w:rPr>
-              <w:rFonts w:ascii="Arial" w:eastAsiaTheme="minorEastAsia" w:hAnsi="Arial" w:cs="Arial"/>
-              <w:noProof/>
-              <w:sz w:val="24"/>
-              <w:szCs w:val="24"/>
-              <w:lang w:eastAsia="pt-PT"/>
-            </w:rPr>
-          </w:pPr>
-          <w:r>
-            <w:rPr>
-              <w:rStyle w:val="Hyperlink"/>
-              <w:rFonts w:ascii="Arial" w:hAnsi="Arial" w:cs="Arial"/>
-              <w:noProof/>
-              <w:sz w:val="24"/>
-              <w:szCs w:val="24"/>
-              <w:u w:val="none"/>
-            </w:rPr>
-            <w:tab/>
-          </w:r>
-          <w:hyperlink w:anchor="_Toc495838033" w:history="1">
-            <w:r>
-              <w:rPr>
-                <w:rStyle w:val="Hyperlink"/>
-                <w:rFonts w:ascii="Arial" w:hAnsi="Arial" w:cs="Arial"/>
-                <w:noProof/>
-                <w:color w:val="8C2D19"/>
-                <w:sz w:val="24"/>
-                <w:szCs w:val="24"/>
-              </w:rPr>
-              <w:t>b.</w:t>
-            </w:r>
-            <w:r>
-              <w:rPr>
-                <w:rStyle w:val="Hyperlink"/>
-                <w:rFonts w:ascii="Arial" w:hAnsi="Arial" w:cs="Arial"/>
-                <w:noProof/>
-                <w:sz w:val="24"/>
-                <w:szCs w:val="24"/>
-              </w:rPr>
-              <w:t xml:space="preserve"> </w:t>
-            </w:r>
-            <w:r>
-              <w:rPr>
-                <w:rStyle w:val="Hyperlink"/>
-                <w:rFonts w:ascii="Arial" w:hAnsi="Arial" w:cs="Arial"/>
-                <w:noProof/>
-                <w:sz w:val="24"/>
-                <w:szCs w:val="24"/>
-              </w:rPr>
-              <w:t>Primary Data Structures</w:t>
-            </w:r>
-            <w:r>
-              <w:rPr>
-                <w:rFonts w:ascii="Arial" w:hAnsi="Arial" w:cs="Arial"/>
-                <w:noProof/>
-                <w:webHidden/>
-                <w:sz w:val="24"/>
-                <w:szCs w:val="24"/>
-              </w:rPr>
-              <w:tab/>
-            </w:r>
-            <w:r>
-              <w:rPr>
-                <w:rFonts w:ascii="Arial" w:hAnsi="Arial" w:cs="Arial"/>
-                <w:noProof/>
-                <w:webHidden/>
-                <w:color w:val="8C2D19"/>
-                <w:sz w:val="24"/>
-                <w:szCs w:val="24"/>
-              </w:rPr>
-              <w:t>5</w:t>
-            </w:r>
-          </w:hyperlink>
-        </w:p>
-        <w:p>
-          <w:pPr>
-            <w:pStyle w:val="TOC1"/>
-            <w:tabs>
-              <w:tab w:val="left" w:pos="440"/>
-              <w:tab w:val="right" w:leader="dot" w:pos="8494"/>
-            </w:tabs>
-            <w:rPr>
-              <w:rFonts w:ascii="Arial" w:eastAsiaTheme="minorEastAsia" w:hAnsi="Arial" w:cs="Arial"/>
-              <w:noProof/>
-              <w:sz w:val="24"/>
-              <w:szCs w:val="24"/>
-              <w:lang w:eastAsia="pt-PT"/>
-            </w:rPr>
-          </w:pPr>
-          <w:r>
-            <w:rPr>
-              <w:rStyle w:val="Hyperlink"/>
-              <w:rFonts w:ascii="Arial" w:hAnsi="Arial" w:cs="Arial"/>
-              <w:noProof/>
-              <w:sz w:val="24"/>
-              <w:szCs w:val="24"/>
-              <w:u w:val="none"/>
-            </w:rPr>
-            <w:tab/>
-          </w:r>
-          <w:hyperlink w:anchor="_Toc495838034" w:history="1">
-            <w:r>
-              <w:rPr>
-                <w:rStyle w:val="Hyperlink"/>
-                <w:rFonts w:ascii="Arial" w:hAnsi="Arial" w:cs="Arial"/>
-                <w:noProof/>
-                <w:color w:val="8C2D19"/>
-                <w:sz w:val="24"/>
-                <w:szCs w:val="24"/>
-              </w:rPr>
-              <w:t xml:space="preserve">c. </w:t>
-            </w:r>
-            <w:r>
-              <w:rPr>
-                <w:rStyle w:val="Hyperlink"/>
-                <w:rFonts w:ascii="Arial" w:hAnsi="Arial" w:cs="Arial"/>
-                <w:noProof/>
-                <w:sz w:val="24"/>
-                <w:szCs w:val="24"/>
-              </w:rPr>
-              <w:t>Primary Functions</w:t>
-            </w:r>
-            <w:r>
-              <w:rPr>
-                <w:rFonts w:ascii="Arial" w:hAnsi="Arial" w:cs="Arial"/>
-                <w:noProof/>
-                <w:webHidden/>
-                <w:sz w:val="24"/>
-                <w:szCs w:val="24"/>
-              </w:rPr>
-              <w:tab/>
-            </w:r>
-            <w:r>
-              <w:rPr>
-                <w:rFonts w:ascii="Arial" w:hAnsi="Arial" w:cs="Arial"/>
-                <w:noProof/>
-                <w:webHidden/>
-                <w:color w:val="8C2D19"/>
-                <w:sz w:val="24"/>
-                <w:szCs w:val="24"/>
-              </w:rPr>
-              <w:fldChar w:fldCharType="begin"/>
-            </w:r>
-            <w:r>
-              <w:rPr>
-                <w:rFonts w:ascii="Arial" w:hAnsi="Arial" w:cs="Arial"/>
-                <w:noProof/>
-                <w:webHidden/>
-                <w:color w:val="8C2D19"/>
-                <w:sz w:val="24"/>
-                <w:szCs w:val="24"/>
-              </w:rPr>
-              <w:instrText xml:space="preserve"> PAGEREF _Toc495838034 \h </w:instrText>
-            </w:r>
-            <w:r>
-              <w:rPr>
-                <w:rFonts w:ascii="Arial" w:hAnsi="Arial" w:cs="Arial"/>
-                <w:noProof/>
-                <w:webHidden/>
-                <w:color w:val="8C2D19"/>
-                <w:sz w:val="24"/>
-                <w:szCs w:val="24"/>
-              </w:rPr>
-            </w:r>
-            <w:r>
-              <w:rPr>
-                <w:rFonts w:ascii="Arial" w:hAnsi="Arial" w:cs="Arial"/>
-                <w:noProof/>
-                <w:webHidden/>
-                <w:color w:val="8C2D19"/>
-                <w:sz w:val="24"/>
-                <w:szCs w:val="24"/>
-              </w:rPr>
-              <w:fldChar w:fldCharType="separate"/>
-            </w:r>
-            <w:r>
-              <w:rPr>
-                <w:rFonts w:ascii="Arial" w:hAnsi="Arial" w:cs="Arial"/>
-                <w:noProof/>
-                <w:webHidden/>
-                <w:color w:val="8C2D19"/>
-                <w:sz w:val="24"/>
-                <w:szCs w:val="24"/>
-              </w:rPr>
-              <w:t>6</w:t>
-            </w:r>
-            <w:r>
-              <w:rPr>
-                <w:rFonts w:ascii="Arial" w:hAnsi="Arial" w:cs="Arial"/>
-                <w:noProof/>
-                <w:webHidden/>
-                <w:color w:val="8C2D19"/>
-                <w:sz w:val="24"/>
-                <w:szCs w:val="24"/>
-              </w:rPr>
-              <w:fldChar w:fldCharType="end"/>
-            </w:r>
-          </w:hyperlink>
-        </w:p>
-        <w:p>
-          <w:pPr>
-            <w:pStyle w:val="TOC1"/>
-            <w:tabs>
-              <w:tab w:val="left" w:pos="440"/>
-              <w:tab w:val="right" w:leader="dot" w:pos="8494"/>
-            </w:tabs>
-            <w:rPr>
-              <w:rFonts w:ascii="Arial" w:eastAsiaTheme="minorEastAsia" w:hAnsi="Arial" w:cs="Arial"/>
-              <w:noProof/>
-              <w:sz w:val="24"/>
-              <w:szCs w:val="24"/>
-              <w:lang w:eastAsia="pt-PT"/>
-            </w:rPr>
-          </w:pPr>
-          <w:hyperlink w:anchor="_Toc495838039" w:history="1"/>
-          <w:hyperlink w:anchor="_Toc495838031" w:history="1">
-            <w:r>
-              <w:rPr>
-                <w:rStyle w:val="Hyperlink"/>
-                <w:rFonts w:ascii="Arial" w:hAnsi="Arial" w:cs="Arial"/>
-                <w:noProof/>
-                <w:color w:val="8C2D19"/>
-                <w:sz w:val="24"/>
-                <w:szCs w:val="24"/>
-              </w:rPr>
-              <w:t>5.</w:t>
-            </w:r>
-            <w:r>
-              <w:rPr>
-                <w:rFonts w:ascii="Arial" w:eastAsiaTheme="minorEastAsia" w:hAnsi="Arial" w:cs="Arial"/>
-                <w:noProof/>
-                <w:sz w:val="24"/>
-                <w:szCs w:val="24"/>
-                <w:lang w:eastAsia="pt-PT"/>
-              </w:rPr>
-              <w:tab/>
-            </w:r>
-            <w:r>
-              <w:rPr>
-                <w:rStyle w:val="Hyperlink"/>
-                <w:rFonts w:ascii="Arial" w:hAnsi="Arial" w:cs="Arial"/>
-                <w:b/>
-                <w:noProof/>
-                <w:sz w:val="24"/>
-                <w:szCs w:val="24"/>
-              </w:rPr>
-              <w:t>Protocols</w:t>
-            </w:r>
-            <w:r>
-              <w:rPr>
-                <w:rFonts w:ascii="Arial" w:hAnsi="Arial" w:cs="Arial"/>
-                <w:noProof/>
-                <w:webHidden/>
-                <w:sz w:val="24"/>
-                <w:szCs w:val="24"/>
-              </w:rPr>
-              <w:tab/>
-            </w:r>
-            <w:r>
-              <w:rPr>
-                <w:rFonts w:ascii="Arial" w:hAnsi="Arial" w:cs="Arial"/>
-                <w:noProof/>
-                <w:webHidden/>
-                <w:color w:val="8C2D19"/>
-                <w:sz w:val="24"/>
-                <w:szCs w:val="24"/>
-              </w:rPr>
-              <w:t>7</w:t>
-            </w:r>
-          </w:hyperlink>
-        </w:p>
-        <w:p>
-          <w:pPr>
-            <w:pStyle w:val="TOC1"/>
-            <w:tabs>
-              <w:tab w:val="left" w:pos="440"/>
-              <w:tab w:val="right" w:leader="dot" w:pos="8494"/>
-            </w:tabs>
-            <w:rPr>
-              <w:rFonts w:ascii="Arial" w:eastAsiaTheme="minorEastAsia" w:hAnsi="Arial" w:cs="Arial"/>
-              <w:noProof/>
-              <w:sz w:val="24"/>
-              <w:szCs w:val="24"/>
-              <w:lang w:eastAsia="pt-PT"/>
-            </w:rPr>
-          </w:pPr>
-          <w:r>
-            <w:rPr>
-              <w:rStyle w:val="Hyperlink"/>
-              <w:rFonts w:ascii="Arial" w:hAnsi="Arial" w:cs="Arial"/>
-              <w:noProof/>
-              <w:sz w:val="24"/>
-              <w:szCs w:val="24"/>
-              <w:u w:val="none"/>
-            </w:rPr>
-            <w:tab/>
-          </w:r>
-          <w:hyperlink w:anchor="_Toc495838032" w:history="1">
-            <w:r>
-              <w:rPr>
-                <w:rStyle w:val="Hyperlink"/>
-                <w:rFonts w:ascii="Arial" w:hAnsi="Arial" w:cs="Arial"/>
-                <w:noProof/>
-                <w:color w:val="8C2D19"/>
-                <w:sz w:val="24"/>
-                <w:szCs w:val="24"/>
-              </w:rPr>
-              <w:t>a.</w:t>
-            </w:r>
-            <w:r>
-              <w:rPr>
-                <w:rStyle w:val="Hyperlink"/>
-                <w:rFonts w:ascii="Arial" w:hAnsi="Arial" w:cs="Arial"/>
-                <w:noProof/>
-                <w:sz w:val="24"/>
-                <w:szCs w:val="24"/>
-              </w:rPr>
-              <w:t xml:space="preserve"> Application Layer Protocol</w:t>
-            </w:r>
-            <w:r>
-              <w:rPr>
-                <w:rFonts w:ascii="Arial" w:hAnsi="Arial" w:cs="Arial"/>
-                <w:noProof/>
-                <w:webHidden/>
-                <w:sz w:val="24"/>
-                <w:szCs w:val="24"/>
-              </w:rPr>
-              <w:tab/>
-            </w:r>
-            <w:r>
-              <w:rPr>
-                <w:rFonts w:ascii="Arial" w:hAnsi="Arial" w:cs="Arial"/>
-                <w:noProof/>
-                <w:webHidden/>
-                <w:color w:val="8C2D19"/>
-                <w:sz w:val="24"/>
-                <w:szCs w:val="24"/>
-              </w:rPr>
-              <w:t>7</w:t>
-            </w:r>
-          </w:hyperlink>
-        </w:p>
-        <w:p>
-          <w:pPr>
-            <w:pStyle w:val="TOC1"/>
-            <w:tabs>
-              <w:tab w:val="left" w:pos="440"/>
-              <w:tab w:val="right" w:leader="dot" w:pos="8494"/>
-            </w:tabs>
-            <w:rPr>
-              <w:rFonts w:ascii="Arial" w:hAnsi="Arial" w:cs="Arial"/>
-              <w:noProof/>
-              <w:color w:val="8C2D19"/>
-              <w:sz w:val="24"/>
-              <w:szCs w:val="24"/>
-            </w:rPr>
-          </w:pPr>
-          <w:r>
-            <w:rPr>
-              <w:rStyle w:val="Hyperlink"/>
-              <w:rFonts w:ascii="Arial" w:hAnsi="Arial" w:cs="Arial"/>
-              <w:noProof/>
-              <w:sz w:val="24"/>
-              <w:szCs w:val="24"/>
-              <w:u w:val="none"/>
-            </w:rPr>
-            <w:tab/>
-          </w:r>
-          <w:hyperlink w:anchor="_Toc495838033" w:history="1">
-            <w:r>
-              <w:rPr>
-                <w:rStyle w:val="Hyperlink"/>
-                <w:rFonts w:ascii="Arial" w:hAnsi="Arial" w:cs="Arial"/>
-                <w:noProof/>
-                <w:color w:val="8C2D19"/>
-                <w:sz w:val="24"/>
-                <w:szCs w:val="24"/>
-              </w:rPr>
-              <w:t>b.</w:t>
-            </w:r>
-            <w:r>
-              <w:rPr>
-                <w:rStyle w:val="Hyperlink"/>
-                <w:rFonts w:ascii="Arial" w:hAnsi="Arial" w:cs="Arial"/>
-                <w:noProof/>
-                <w:sz w:val="24"/>
-                <w:szCs w:val="24"/>
-              </w:rPr>
-              <w:t xml:space="preserve"> Link Layer Protocol</w:t>
-            </w:r>
-            <w:r>
-              <w:rPr>
-                <w:rFonts w:ascii="Arial" w:hAnsi="Arial" w:cs="Arial"/>
-                <w:noProof/>
-                <w:webHidden/>
-                <w:sz w:val="24"/>
-                <w:szCs w:val="24"/>
-              </w:rPr>
-              <w:tab/>
-            </w:r>
-            <w:r>
-              <w:rPr>
-                <w:rFonts w:ascii="Arial" w:hAnsi="Arial" w:cs="Arial"/>
-                <w:noProof/>
-                <w:webHidden/>
-                <w:color w:val="8C2D19"/>
-                <w:sz w:val="24"/>
-                <w:szCs w:val="24"/>
-              </w:rPr>
-              <w:t>9</w:t>
-            </w:r>
-          </w:hyperlink>
-        </w:p>
-        <w:p>
-          <w:pPr>
-            <w:pStyle w:val="TOC1"/>
-            <w:tabs>
-              <w:tab w:val="left" w:pos="440"/>
-              <w:tab w:val="right" w:leader="dot" w:pos="8494"/>
-            </w:tabs>
-            <w:rPr>
-              <w:rFonts w:ascii="Arial" w:eastAsiaTheme="minorEastAsia" w:hAnsi="Arial" w:cs="Arial"/>
-              <w:noProof/>
-              <w:sz w:val="24"/>
-              <w:szCs w:val="24"/>
-              <w:lang w:eastAsia="pt-PT"/>
-            </w:rPr>
-          </w:pPr>
-          <w:hyperlink w:anchor="_Toc495838036" w:history="1">
-            <w:r>
-              <w:rPr>
-                <w:rStyle w:val="Hyperlink"/>
-                <w:rFonts w:ascii="Arial" w:hAnsi="Arial" w:cs="Arial"/>
-                <w:noProof/>
-                <w:color w:val="8C2D19"/>
-                <w:sz w:val="24"/>
-                <w:szCs w:val="24"/>
-              </w:rPr>
-              <w:t>6.</w:t>
-            </w:r>
-            <w:r>
-              <w:rPr>
-                <w:rFonts w:ascii="Arial" w:eastAsiaTheme="minorEastAsia" w:hAnsi="Arial" w:cs="Arial"/>
-                <w:noProof/>
-                <w:sz w:val="24"/>
-                <w:szCs w:val="24"/>
-                <w:lang w:eastAsia="pt-PT"/>
-              </w:rPr>
-              <w:tab/>
-            </w:r>
-            <w:r>
-              <w:rPr>
-                <w:rStyle w:val="Hyperlink"/>
-                <w:rFonts w:ascii="Arial" w:hAnsi="Arial" w:cs="Arial"/>
-                <w:b/>
-                <w:noProof/>
-                <w:sz w:val="24"/>
-                <w:szCs w:val="24"/>
-              </w:rPr>
-              <w:t>Validation</w:t>
-            </w:r>
-            <w:r>
-              <w:rPr>
-                <w:rFonts w:ascii="Arial" w:hAnsi="Arial" w:cs="Arial"/>
-                <w:noProof/>
-                <w:webHidden/>
-                <w:sz w:val="24"/>
-                <w:szCs w:val="24"/>
-              </w:rPr>
-              <w:tab/>
-            </w:r>
-            <w:r>
-              <w:rPr>
-                <w:rFonts w:ascii="Arial" w:hAnsi="Arial" w:cs="Arial"/>
-                <w:noProof/>
-                <w:webHidden/>
-                <w:color w:val="8C2D19"/>
-                <w:sz w:val="24"/>
-                <w:szCs w:val="24"/>
-              </w:rPr>
-              <w:fldChar w:fldCharType="begin"/>
-            </w:r>
-            <w:r>
-              <w:rPr>
-                <w:rFonts w:ascii="Arial" w:hAnsi="Arial" w:cs="Arial"/>
-                <w:noProof/>
-                <w:webHidden/>
-                <w:color w:val="8C2D19"/>
-                <w:sz w:val="24"/>
-                <w:szCs w:val="24"/>
-              </w:rPr>
-              <w:instrText xml:space="preserve"> PAGEREF _Toc495838036 \h </w:instrText>
-            </w:r>
-            <w:r>
-              <w:rPr>
-                <w:rFonts w:ascii="Arial" w:hAnsi="Arial" w:cs="Arial"/>
-                <w:noProof/>
-                <w:webHidden/>
-                <w:color w:val="8C2D19"/>
-                <w:sz w:val="24"/>
-                <w:szCs w:val="24"/>
-              </w:rPr>
-            </w:r>
-            <w:r>
-              <w:rPr>
-                <w:rFonts w:ascii="Arial" w:hAnsi="Arial" w:cs="Arial"/>
-                <w:noProof/>
-                <w:webHidden/>
-                <w:color w:val="8C2D19"/>
-                <w:sz w:val="24"/>
-                <w:szCs w:val="24"/>
-              </w:rPr>
-              <w:fldChar w:fldCharType="separate"/>
-            </w:r>
-            <w:r>
-              <w:rPr>
-                <w:rFonts w:ascii="Arial" w:hAnsi="Arial" w:cs="Arial"/>
-                <w:noProof/>
-                <w:webHidden/>
-                <w:color w:val="8C2D19"/>
-                <w:sz w:val="24"/>
-                <w:szCs w:val="24"/>
-              </w:rPr>
-              <w:t>1</w:t>
-            </w:r>
-            <w:r>
-              <w:rPr>
-                <w:rFonts w:ascii="Arial" w:hAnsi="Arial" w:cs="Arial"/>
-                <w:noProof/>
-                <w:webHidden/>
-                <w:color w:val="8C2D19"/>
-                <w:sz w:val="24"/>
-                <w:szCs w:val="24"/>
-              </w:rPr>
-              <w:fldChar w:fldCharType="end"/>
-            </w:r>
-          </w:hyperlink>
           <w:r>
             <w:rPr>
               <w:rFonts w:ascii="Arial" w:hAnsi="Arial" w:cs="Arial"/>
@@ -1513,193 +650,7 @@
               <w:sz w:val="24"/>
               <w:szCs w:val="24"/>
             </w:rPr>
-            <w:t>0</w:t>
-          </w:r>
-        </w:p>
-        <w:p>
-          <w:pPr>
-            <w:pStyle w:val="TOC1"/>
-            <w:tabs>
-              <w:tab w:val="left" w:pos="440"/>
-              <w:tab w:val="right" w:leader="dot" w:pos="8494"/>
-            </w:tabs>
-            <w:rPr>
-              <w:rFonts w:ascii="Arial" w:eastAsiaTheme="minorEastAsia" w:hAnsi="Arial" w:cs="Arial"/>
-              <w:noProof/>
-              <w:sz w:val="24"/>
-              <w:szCs w:val="24"/>
-              <w:lang w:eastAsia="pt-PT"/>
-            </w:rPr>
-          </w:pPr>
-          <w:hyperlink w:anchor="_Toc495838036" w:history="1">
-            <w:r>
-              <w:rPr>
-                <w:rStyle w:val="Hyperlink"/>
-                <w:rFonts w:ascii="Arial" w:hAnsi="Arial" w:cs="Arial"/>
-                <w:noProof/>
-                <w:color w:val="8C2D19"/>
-                <w:sz w:val="24"/>
-                <w:szCs w:val="24"/>
-              </w:rPr>
-              <w:t>7.</w:t>
-            </w:r>
-            <w:r>
-              <w:rPr>
-                <w:rFonts w:ascii="Arial" w:eastAsiaTheme="minorEastAsia" w:hAnsi="Arial" w:cs="Arial"/>
-                <w:noProof/>
-                <w:sz w:val="24"/>
-                <w:szCs w:val="24"/>
-                <w:lang w:eastAsia="pt-PT"/>
-              </w:rPr>
-              <w:tab/>
-            </w:r>
-            <w:r>
-              <w:rPr>
-                <w:rStyle w:val="Hyperlink"/>
-                <w:rFonts w:ascii="Arial" w:hAnsi="Arial" w:cs="Arial"/>
-                <w:b/>
-                <w:noProof/>
-                <w:sz w:val="24"/>
-                <w:szCs w:val="24"/>
-              </w:rPr>
-              <w:t>Link Layer Protocol’s Effieciency</w:t>
-            </w:r>
-            <w:r>
-              <w:rPr>
-                <w:rFonts w:ascii="Arial" w:hAnsi="Arial" w:cs="Arial"/>
-                <w:noProof/>
-                <w:webHidden/>
-                <w:sz w:val="24"/>
-                <w:szCs w:val="24"/>
-              </w:rPr>
-              <w:tab/>
-            </w:r>
-            <w:r>
-              <w:rPr>
-                <w:rFonts w:ascii="Arial" w:hAnsi="Arial" w:cs="Arial"/>
-                <w:noProof/>
-                <w:webHidden/>
-                <w:color w:val="8C2D19"/>
-                <w:sz w:val="24"/>
-                <w:szCs w:val="24"/>
-              </w:rPr>
-              <w:fldChar w:fldCharType="begin"/>
-            </w:r>
-            <w:r>
-              <w:rPr>
-                <w:rFonts w:ascii="Arial" w:hAnsi="Arial" w:cs="Arial"/>
-                <w:noProof/>
-                <w:webHidden/>
-                <w:color w:val="8C2D19"/>
-                <w:sz w:val="24"/>
-                <w:szCs w:val="24"/>
-              </w:rPr>
-              <w:instrText xml:space="preserve"> PAGEREF _Toc495838036 \h </w:instrText>
-            </w:r>
-            <w:r>
-              <w:rPr>
-                <w:rFonts w:ascii="Arial" w:hAnsi="Arial" w:cs="Arial"/>
-                <w:noProof/>
-                <w:webHidden/>
-                <w:color w:val="8C2D19"/>
-                <w:sz w:val="24"/>
-                <w:szCs w:val="24"/>
-              </w:rPr>
-            </w:r>
-            <w:r>
-              <w:rPr>
-                <w:rFonts w:ascii="Arial" w:hAnsi="Arial" w:cs="Arial"/>
-                <w:noProof/>
-                <w:webHidden/>
-                <w:color w:val="8C2D19"/>
-                <w:sz w:val="24"/>
-                <w:szCs w:val="24"/>
-              </w:rPr>
-              <w:fldChar w:fldCharType="separate"/>
-            </w:r>
-            <w:r>
-              <w:rPr>
-                <w:rFonts w:ascii="Arial" w:hAnsi="Arial" w:cs="Arial"/>
-                <w:noProof/>
-                <w:webHidden/>
-                <w:color w:val="8C2D19"/>
-                <w:sz w:val="24"/>
-                <w:szCs w:val="24"/>
-              </w:rPr>
-              <w:t>1</w:t>
-            </w:r>
-            <w:r>
-              <w:rPr>
-                <w:rFonts w:ascii="Arial" w:hAnsi="Arial" w:cs="Arial"/>
-                <w:noProof/>
-                <w:webHidden/>
-                <w:color w:val="8C2D19"/>
-                <w:sz w:val="24"/>
-                <w:szCs w:val="24"/>
-              </w:rPr>
-              <w:fldChar w:fldCharType="end"/>
-            </w:r>
-          </w:hyperlink>
-          <w:r>
-            <w:rPr>
-              <w:rFonts w:ascii="Arial" w:hAnsi="Arial" w:cs="Arial"/>
-              <w:noProof/>
-              <w:color w:val="8C2D19"/>
-              <w:sz w:val="24"/>
-              <w:szCs w:val="24"/>
-            </w:rPr>
-            <w:t>1</w:t>
-          </w:r>
-        </w:p>
-        <w:p>
-          <w:pPr>
-            <w:pStyle w:val="TOC1"/>
-            <w:tabs>
-              <w:tab w:val="left" w:pos="440"/>
-              <w:tab w:val="right" w:leader="dot" w:pos="8494"/>
-            </w:tabs>
-            <w:rPr>
-              <w:rFonts w:ascii="Arial" w:eastAsiaTheme="minorEastAsia" w:hAnsi="Arial" w:cs="Arial"/>
-              <w:noProof/>
-              <w:sz w:val="24"/>
-              <w:szCs w:val="24"/>
-              <w:lang w:eastAsia="pt-PT"/>
-            </w:rPr>
-          </w:pPr>
-          <w:r>
-            <w:rPr>
-              <w:rFonts w:ascii="Arial" w:hAnsi="Arial" w:cs="Arial"/>
-              <w:sz w:val="24"/>
-              <w:szCs w:val="24"/>
-            </w:rPr>
-            <w:fldChar w:fldCharType="begin"/>
-          </w:r>
-          <w:r>
-            <w:rPr>
-              <w:rFonts w:ascii="Arial" w:hAnsi="Arial" w:cs="Arial"/>
-              <w:sz w:val="24"/>
-              <w:szCs w:val="24"/>
-            </w:rPr>
-            <w:instrText xml:space="preserve"> HYPERLINK \l "_Toc495838036" </w:instrText>
-          </w:r>
-          <w:r>
-            <w:rPr>
-              <w:rFonts w:ascii="Arial" w:hAnsi="Arial" w:cs="Arial"/>
-              <w:sz w:val="24"/>
-              <w:szCs w:val="24"/>
-            </w:rPr>
-            <w:fldChar w:fldCharType="separate"/>
-          </w:r>
-          <w:r>
-            <w:rPr>
-              <w:rStyle w:val="Hyperlink"/>
-              <w:rFonts w:ascii="Arial" w:hAnsi="Arial" w:cs="Arial"/>
-              <w:noProof/>
-              <w:color w:val="8C2D19"/>
-              <w:sz w:val="24"/>
-              <w:szCs w:val="24"/>
-            </w:rPr>
-            <w:t>8.</w:t>
+            <w:t>2.</w:t>
           </w:r>
           <w:r>
             <w:rPr>
@@ -1713,14 +664,13 @@
           </w:r>
           <w:r>
             <w:rPr>
-              <w:rStyle w:val="Hyperlink"/>
               <w:rFonts w:ascii="Arial" w:hAnsi="Arial" w:cs="Arial"/>
               <w:b/>
               <w:noProof/>
               <w:sz w:val="24"/>
               <w:szCs w:val="24"/>
             </w:rPr>
-            <w:t>Conclusion</w:t>
+            <w:t>Introduction</w:t>
           </w:r>
           <w:r>
             <w:rPr>
@@ -1741,7 +691,66 @@
               <w:sz w:val="24"/>
               <w:szCs w:val="24"/>
             </w:rPr>
-            <w:fldChar w:fldCharType="begin"/>
+            <w:t>3</w:t>
+          </w:r>
+        </w:p>
+        <w:p>
+          <w:pPr>
+            <w:pStyle w:val="TOC1"/>
+            <w:tabs>
+              <w:tab w:val="left" w:pos="440"/>
+              <w:tab w:val="right" w:leader="dot" w:pos="8494"/>
+            </w:tabs>
+            <w:rPr>
+              <w:rFonts w:ascii="Arial" w:eastAsiaTheme="minorEastAsia" w:hAnsi="Arial" w:cs="Arial"/>
+              <w:noProof/>
+              <w:sz w:val="24"/>
+              <w:szCs w:val="24"/>
+              <w:lang w:val="en-US" w:eastAsia="pt-PT"/>
+            </w:rPr>
+          </w:pPr>
+          <w:r>
+            <w:rPr>
+              <w:rFonts w:ascii="Arial" w:hAnsi="Arial" w:cs="Arial"/>
+              <w:noProof/>
+              <w:color w:val="8C2D19"/>
+              <w:sz w:val="24"/>
+              <w:szCs w:val="24"/>
+              <w:lang w:val="en-US"/>
+            </w:rPr>
+            <w:t>3.</w:t>
+          </w:r>
+          <w:r>
+            <w:rPr>
+              <w:rFonts w:ascii="Arial" w:eastAsiaTheme="minorEastAsia" w:hAnsi="Arial" w:cs="Arial"/>
+              <w:noProof/>
+              <w:sz w:val="24"/>
+              <w:szCs w:val="24"/>
+              <w:lang w:val="en-US" w:eastAsia="pt-PT"/>
+            </w:rPr>
+            <w:tab/>
+          </w:r>
+          <w:r>
+            <w:rPr>
+              <w:rFonts w:ascii="Arial" w:hAnsi="Arial" w:cs="Arial"/>
+              <w:b/>
+              <w:noProof/>
+              <w:sz w:val="24"/>
+              <w:szCs w:val="24"/>
+              <w:lang w:val="en-US"/>
+            </w:rPr>
+            <w:t>Architecture</w:t>
+          </w:r>
+          <w:r>
+            <w:rPr>
+              <w:rFonts w:ascii="Arial" w:hAnsi="Arial" w:cs="Arial"/>
+              <w:noProof/>
+              <w:webHidden/>
+              <w:sz w:val="24"/>
+              <w:szCs w:val="24"/>
+              <w:lang w:val="en-US"/>
+            </w:rPr>
+            <w:tab/>
           </w:r>
           <w:r>
             <w:rPr>
@@ -1751,69 +760,7 @@
               <w:color w:val="8C2D19"/>
               <w:sz w:val="24"/>
               <w:szCs w:val="24"/>
-            </w:rPr>
-            <w:instrText xml:space="preserve"> PAGEREF _Toc495838036 \h </w:instrText>
-          </w:r>
-          <w:r>
-            <w:rPr>
-              <w:rFonts w:ascii="Arial" w:hAnsi="Arial" w:cs="Arial"/>
-              <w:noProof/>
-              <w:webHidden/>
-              <w:color w:val="8C2D19"/>
-              <w:sz w:val="24"/>
-              <w:szCs w:val="24"/>
-            </w:rPr>
-          </w:r>
-          <w:r>
-            <w:rPr>
-              <w:rFonts w:ascii="Arial" w:hAnsi="Arial" w:cs="Arial"/>
-              <w:noProof/>
-              <w:webHidden/>
-              <w:color w:val="8C2D19"/>
-              <w:sz w:val="24"/>
-              <w:szCs w:val="24"/>
-            </w:rPr>
-            <w:fldChar w:fldCharType="separate"/>
-          </w:r>
-          <w:r>
-            <w:rPr>
-              <w:rFonts w:ascii="Arial" w:hAnsi="Arial" w:cs="Arial"/>
-              <w:noProof/>
-              <w:webHidden/>
-              <w:color w:val="8C2D19"/>
-              <w:sz w:val="24"/>
-              <w:szCs w:val="24"/>
-            </w:rPr>
-            <w:t>1</w:t>
-          </w:r>
-          <w:r>
-            <w:rPr>
-              <w:rFonts w:ascii="Arial" w:hAnsi="Arial" w:cs="Arial"/>
-              <w:noProof/>
-              <w:webHidden/>
-              <w:color w:val="8C2D19"/>
-              <w:sz w:val="24"/>
-              <w:szCs w:val="24"/>
-            </w:rPr>
-            <w:fldChar w:fldCharType="end"/>
-          </w:r>
-          <w:r>
-            <w:rPr>
-              <w:rFonts w:ascii="Arial" w:hAnsi="Arial" w:cs="Arial"/>
-              <w:noProof/>
-              <w:color w:val="8C2D19"/>
-              <w:sz w:val="24"/>
-              <w:szCs w:val="24"/>
-            </w:rPr>
-            <w:fldChar w:fldCharType="end"/>
-          </w:r>
-          <w:r>
-            <w:rPr>
-              <w:rFonts w:ascii="Arial" w:hAnsi="Arial" w:cs="Arial"/>
-              <w:noProof/>
-              <w:color w:val="8C2D19"/>
-              <w:sz w:val="24"/>
-              <w:szCs w:val="24"/>
+              <w:lang w:val="en-US"/>
             </w:rPr>
             <w:t>3</w:t>
           </w:r>
@@ -1830,88 +777,9 @@
               <w:noProof/>
               <w:sz w:val="24"/>
               <w:szCs w:val="24"/>
-              <w:lang w:eastAsia="pt-PT"/>
+              <w:lang w:val="en-US" w:eastAsia="pt-PT"/>
             </w:rPr>
           </w:pPr>
-          <w:r>
-            <w:rPr>
-              <w:rFonts w:ascii="Arial" w:hAnsi="Arial" w:cs="Arial"/>
-              <w:sz w:val="24"/>
-              <w:szCs w:val="24"/>
-            </w:rPr>
-            <w:fldChar w:fldCharType="begin"/>
-          </w:r>
-          <w:r>
-            <w:rPr>
-              <w:rFonts w:ascii="Arial" w:hAnsi="Arial" w:cs="Arial"/>
-              <w:sz w:val="24"/>
-              <w:szCs w:val="24"/>
-            </w:rPr>
-            <w:instrText xml:space="preserve"> HYPERLINK \l "_Toc495838039" </w:instrText>
-          </w:r>
-          <w:r>
-            <w:rPr>
-              <w:rFonts w:ascii="Arial" w:hAnsi="Arial" w:cs="Arial"/>
-              <w:sz w:val="24"/>
-              <w:szCs w:val="24"/>
-            </w:rPr>
-            <w:fldChar w:fldCharType="end"/>
-          </w:r>
-          <w:hyperlink w:anchor="_Toc495838031" w:history="1">
-            <w:r>
-              <w:rPr>
-                <w:rStyle w:val="Hyperlink"/>
-                <w:rFonts w:ascii="Arial" w:hAnsi="Arial" w:cs="Arial"/>
-                <w:noProof/>
-                <w:color w:val="8C2D19"/>
-                <w:sz w:val="24"/>
-                <w:szCs w:val="24"/>
-              </w:rPr>
-              <w:t>9.</w:t>
-            </w:r>
-            <w:r>
-              <w:rPr>
-                <w:rFonts w:ascii="Arial" w:eastAsiaTheme="minorEastAsia" w:hAnsi="Arial" w:cs="Arial"/>
-                <w:noProof/>
-                <w:sz w:val="24"/>
-                <w:szCs w:val="24"/>
-                <w:lang w:eastAsia="pt-PT"/>
-              </w:rPr>
-              <w:tab/>
-            </w:r>
-            <w:r>
-              <w:rPr>
-                <w:rStyle w:val="Hyperlink"/>
-                <w:rFonts w:ascii="Arial" w:hAnsi="Arial" w:cs="Arial"/>
-                <w:b/>
-                <w:noProof/>
-                <w:sz w:val="24"/>
-                <w:szCs w:val="24"/>
-              </w:rPr>
-              <w:t>Attachments</w:t>
-            </w:r>
-            <w:r>
-              <w:rPr>
-                <w:rFonts w:ascii="Arial" w:hAnsi="Arial" w:cs="Arial"/>
-                <w:noProof/>
-                <w:webHidden/>
-                <w:sz w:val="24"/>
-                <w:szCs w:val="24"/>
-              </w:rPr>
-              <w:tab/>
-            </w:r>
-            <w:r>
-              <w:rPr>
-                <w:rFonts w:ascii="Arial" w:hAnsi="Arial" w:cs="Arial"/>
-                <w:noProof/>
-                <w:webHidden/>
-                <w:color w:val="8C2D19"/>
-                <w:sz w:val="24"/>
-                <w:szCs w:val="24"/>
-              </w:rPr>
-              <w:t>1</w:t>
-            </w:r>
-          </w:hyperlink>
           <w:r>
             <w:rPr>
               <w:rFonts w:ascii="Arial" w:hAnsi="Arial" w:cs="Arial"/>
@@ -1919,6 +787,728 @@
               <w:color w:val="8C2D19"/>
               <w:sz w:val="24"/>
               <w:szCs w:val="24"/>
+              <w:lang w:val="en-US"/>
+            </w:rPr>
+            <w:t>4</w:t>
+          </w:r>
+          <w:r>
+            <w:rPr>
+              <w:rFonts w:ascii="Arial" w:hAnsi="Arial" w:cs="Arial"/>
+              <w:noProof/>
+              <w:color w:val="8C2D19"/>
+              <w:sz w:val="24"/>
+              <w:szCs w:val="24"/>
+              <w:lang w:val="en-US"/>
+            </w:rPr>
+            <w:t>.</w:t>
+          </w:r>
+          <w:r>
+            <w:rPr>
+              <w:rFonts w:ascii="Arial" w:eastAsiaTheme="minorEastAsia" w:hAnsi="Arial" w:cs="Arial"/>
+              <w:noProof/>
+              <w:sz w:val="24"/>
+              <w:szCs w:val="24"/>
+              <w:lang w:val="en-US" w:eastAsia="pt-PT"/>
+            </w:rPr>
+            <w:tab/>
+          </w:r>
+          <w:r>
+            <w:rPr>
+              <w:rFonts w:ascii="Arial" w:hAnsi="Arial" w:cs="Arial"/>
+              <w:b/>
+              <w:noProof/>
+              <w:sz w:val="24"/>
+              <w:szCs w:val="24"/>
+              <w:lang w:val="en-US"/>
+            </w:rPr>
+            <w:t>Code Structure</w:t>
+          </w:r>
+          <w:r>
+            <w:rPr>
+              <w:rFonts w:ascii="Arial" w:hAnsi="Arial" w:cs="Arial"/>
+              <w:noProof/>
+              <w:webHidden/>
+              <w:sz w:val="24"/>
+              <w:szCs w:val="24"/>
+              <w:lang w:val="en-US"/>
+            </w:rPr>
+            <w:tab/>
+          </w:r>
+          <w:r>
+            <w:rPr>
+              <w:rFonts w:ascii="Arial" w:hAnsi="Arial" w:cs="Arial"/>
+              <w:noProof/>
+              <w:webHidden/>
+              <w:color w:val="8C2D19"/>
+              <w:sz w:val="24"/>
+              <w:szCs w:val="24"/>
+              <w:lang w:val="en-US"/>
+            </w:rPr>
+            <w:t>4</w:t>
+          </w:r>
+        </w:p>
+        <w:p>
+          <w:pPr>
+            <w:pStyle w:val="TOC1"/>
+            <w:tabs>
+              <w:tab w:val="left" w:pos="440"/>
+              <w:tab w:val="right" w:leader="dot" w:pos="8494"/>
+            </w:tabs>
+            <w:rPr>
+              <w:rFonts w:ascii="Arial" w:eastAsiaTheme="minorEastAsia" w:hAnsi="Arial" w:cs="Arial"/>
+              <w:noProof/>
+              <w:sz w:val="24"/>
+              <w:szCs w:val="24"/>
+              <w:lang w:val="en-US" w:eastAsia="pt-PT"/>
+            </w:rPr>
+          </w:pPr>
+          <w:r>
+            <w:rPr>
+              <w:rStyle w:val="Hyperlink"/>
+              <w:rFonts w:ascii="Arial" w:hAnsi="Arial" w:cs="Arial"/>
+              <w:noProof/>
+              <w:sz w:val="24"/>
+              <w:szCs w:val="24"/>
+              <w:u w:val="none"/>
+              <w:lang w:val="en-US"/>
+            </w:rPr>
+            <w:tab/>
+          </w:r>
+          <w:r>
+            <w:rPr>
+              <w:rFonts w:ascii="Arial" w:hAnsi="Arial" w:cs="Arial"/>
+              <w:noProof/>
+              <w:color w:val="8C2D19"/>
+              <w:sz w:val="24"/>
+              <w:szCs w:val="24"/>
+              <w:lang w:val="en-US"/>
+            </w:rPr>
+            <w:t xml:space="preserve">a. </w:t>
+          </w:r>
+          <w:r>
+            <w:rPr>
+              <w:rFonts w:ascii="Arial" w:hAnsi="Arial" w:cs="Arial"/>
+              <w:noProof/>
+              <w:sz w:val="24"/>
+              <w:szCs w:val="24"/>
+              <w:lang w:val="en-US"/>
+            </w:rPr>
+            <w:t>Code Flow</w:t>
+          </w:r>
+          <w:r>
+            <w:rPr>
+              <w:rFonts w:ascii="Arial" w:hAnsi="Arial" w:cs="Arial"/>
+              <w:noProof/>
+              <w:webHidden/>
+              <w:sz w:val="24"/>
+              <w:szCs w:val="24"/>
+              <w:lang w:val="en-US"/>
+            </w:rPr>
+            <w:tab/>
+          </w:r>
+          <w:r>
+            <w:rPr>
+              <w:rFonts w:ascii="Arial" w:hAnsi="Arial" w:cs="Arial"/>
+              <w:noProof/>
+              <w:webHidden/>
+              <w:color w:val="8C2D19"/>
+              <w:sz w:val="24"/>
+              <w:szCs w:val="24"/>
+              <w:lang w:val="en-US"/>
+            </w:rPr>
+            <w:t>4</w:t>
+          </w:r>
+        </w:p>
+        <w:p>
+          <w:pPr>
+            <w:pStyle w:val="TOC1"/>
+            <w:tabs>
+              <w:tab w:val="left" w:pos="440"/>
+              <w:tab w:val="right" w:leader="dot" w:pos="8494"/>
+            </w:tabs>
+            <w:rPr>
+              <w:rFonts w:ascii="Arial" w:eastAsiaTheme="minorEastAsia" w:hAnsi="Arial" w:cs="Arial"/>
+              <w:noProof/>
+              <w:sz w:val="24"/>
+              <w:szCs w:val="24"/>
+              <w:lang w:val="en-US" w:eastAsia="pt-PT"/>
+            </w:rPr>
+          </w:pPr>
+          <w:r>
+            <w:rPr>
+              <w:rStyle w:val="Hyperlink"/>
+              <w:rFonts w:ascii="Arial" w:hAnsi="Arial" w:cs="Arial"/>
+              <w:noProof/>
+              <w:sz w:val="24"/>
+              <w:szCs w:val="24"/>
+              <w:u w:val="none"/>
+              <w:lang w:val="en-US"/>
+            </w:rPr>
+            <w:tab/>
+          </w:r>
+          <w:r>
+            <w:rPr>
+              <w:rFonts w:ascii="Arial" w:hAnsi="Arial" w:cs="Arial"/>
+              <w:noProof/>
+              <w:color w:val="8C2D19"/>
+              <w:sz w:val="24"/>
+              <w:szCs w:val="24"/>
+              <w:lang w:val="en-US"/>
+            </w:rPr>
+            <w:t xml:space="preserve">b. </w:t>
+          </w:r>
+          <w:r>
+            <w:rPr>
+              <w:rFonts w:ascii="Arial" w:hAnsi="Arial" w:cs="Arial"/>
+              <w:noProof/>
+              <w:sz w:val="24"/>
+              <w:szCs w:val="24"/>
+              <w:lang w:val="en-US"/>
+            </w:rPr>
+            <w:t>Primary Data Structures</w:t>
+          </w:r>
+          <w:r>
+            <w:rPr>
+              <w:rFonts w:ascii="Arial" w:hAnsi="Arial" w:cs="Arial"/>
+              <w:noProof/>
+              <w:webHidden/>
+              <w:sz w:val="24"/>
+              <w:szCs w:val="24"/>
+              <w:lang w:val="en-US"/>
+            </w:rPr>
+            <w:tab/>
+          </w:r>
+          <w:r>
+            <w:rPr>
+              <w:rFonts w:ascii="Arial" w:hAnsi="Arial" w:cs="Arial"/>
+              <w:noProof/>
+              <w:webHidden/>
+              <w:color w:val="8C2D19"/>
+              <w:sz w:val="24"/>
+              <w:szCs w:val="24"/>
+              <w:lang w:val="en-US"/>
+            </w:rPr>
+            <w:t>5</w:t>
+          </w:r>
+        </w:p>
+        <w:p>
+          <w:pPr>
+            <w:pStyle w:val="TOC1"/>
+            <w:tabs>
+              <w:tab w:val="left" w:pos="440"/>
+              <w:tab w:val="right" w:leader="dot" w:pos="8494"/>
+            </w:tabs>
+            <w:rPr>
+              <w:rFonts w:ascii="Arial" w:eastAsiaTheme="minorEastAsia" w:hAnsi="Arial" w:cs="Arial"/>
+              <w:noProof/>
+              <w:sz w:val="24"/>
+              <w:szCs w:val="24"/>
+              <w:lang w:val="en-US" w:eastAsia="pt-PT"/>
+            </w:rPr>
+          </w:pPr>
+          <w:r>
+            <w:rPr>
+              <w:rStyle w:val="Hyperlink"/>
+              <w:rFonts w:ascii="Arial" w:hAnsi="Arial" w:cs="Arial"/>
+              <w:noProof/>
+              <w:sz w:val="24"/>
+              <w:szCs w:val="24"/>
+              <w:u w:val="none"/>
+              <w:lang w:val="en-US"/>
+            </w:rPr>
+            <w:tab/>
+          </w:r>
+          <w:r>
+            <w:rPr>
+              <w:rFonts w:ascii="Arial" w:hAnsi="Arial" w:cs="Arial"/>
+              <w:noProof/>
+              <w:color w:val="8C2D19"/>
+              <w:sz w:val="24"/>
+              <w:szCs w:val="24"/>
+              <w:lang w:val="en-US"/>
+            </w:rPr>
+            <w:t xml:space="preserve">c. </w:t>
+          </w:r>
+          <w:r>
+            <w:rPr>
+              <w:rFonts w:ascii="Arial" w:hAnsi="Arial" w:cs="Arial"/>
+              <w:noProof/>
+              <w:sz w:val="24"/>
+              <w:szCs w:val="24"/>
+              <w:lang w:val="en-US"/>
+            </w:rPr>
+            <w:t>Primary Functions</w:t>
+          </w:r>
+          <w:r>
+            <w:rPr>
+              <w:rFonts w:ascii="Arial" w:hAnsi="Arial" w:cs="Arial"/>
+              <w:noProof/>
+              <w:webHidden/>
+              <w:sz w:val="24"/>
+              <w:szCs w:val="24"/>
+              <w:lang w:val="en-US"/>
+            </w:rPr>
+            <w:tab/>
+          </w:r>
+          <w:r>
+            <w:rPr>
+              <w:rFonts w:ascii="Arial" w:hAnsi="Arial" w:cs="Arial"/>
+              <w:noProof/>
+              <w:color w:val="8C2D19"/>
+              <w:sz w:val="24"/>
+              <w:szCs w:val="24"/>
+              <w:lang w:val="en-US"/>
+            </w:rPr>
+            <w:t>6</w:t>
+          </w:r>
+        </w:p>
+        <w:p>
+          <w:pPr>
+            <w:pStyle w:val="TOC1"/>
+            <w:tabs>
+              <w:tab w:val="left" w:pos="440"/>
+              <w:tab w:val="right" w:leader="dot" w:pos="8494"/>
+            </w:tabs>
+            <w:rPr>
+              <w:rFonts w:ascii="Arial" w:eastAsiaTheme="minorEastAsia" w:hAnsi="Arial" w:cs="Arial"/>
+              <w:noProof/>
+              <w:sz w:val="24"/>
+              <w:szCs w:val="24"/>
+              <w:lang w:val="en-US" w:eastAsia="pt-PT"/>
+            </w:rPr>
+          </w:pPr>
+          <w:r>
+            <w:rPr>
+              <w:rFonts w:ascii="Arial" w:hAnsi="Arial" w:cs="Arial"/>
+              <w:noProof/>
+              <w:color w:val="8C2D19"/>
+              <w:sz w:val="24"/>
+              <w:szCs w:val="24"/>
+              <w:lang w:val="en-US"/>
+            </w:rPr>
+            <w:t>5.</w:t>
+          </w:r>
+          <w:r>
+            <w:rPr>
+              <w:rFonts w:ascii="Arial" w:eastAsiaTheme="minorEastAsia" w:hAnsi="Arial" w:cs="Arial"/>
+              <w:noProof/>
+              <w:color w:val="8C2D19"/>
+              <w:sz w:val="24"/>
+              <w:szCs w:val="24"/>
+              <w:lang w:val="en-US" w:eastAsia="pt-PT"/>
+            </w:rPr>
+            <w:tab/>
+          </w:r>
+          <w:r>
+            <w:rPr>
+              <w:rFonts w:ascii="Arial" w:hAnsi="Arial" w:cs="Arial"/>
+              <w:b/>
+              <w:noProof/>
+              <w:sz w:val="24"/>
+              <w:szCs w:val="24"/>
+              <w:lang w:val="en-US"/>
+            </w:rPr>
+            <w:t>Protocols</w:t>
+          </w:r>
+          <w:r>
+            <w:rPr>
+              <w:rFonts w:ascii="Arial" w:hAnsi="Arial" w:cs="Arial"/>
+              <w:noProof/>
+              <w:webHidden/>
+              <w:sz w:val="24"/>
+              <w:szCs w:val="24"/>
+              <w:lang w:val="en-US"/>
+            </w:rPr>
+            <w:tab/>
+          </w:r>
+          <w:r>
+            <w:rPr>
+              <w:rFonts w:ascii="Arial" w:hAnsi="Arial" w:cs="Arial"/>
+              <w:noProof/>
+              <w:webHidden/>
+              <w:color w:val="8C2D19"/>
+              <w:sz w:val="24"/>
+              <w:szCs w:val="24"/>
+              <w:lang w:val="en-US"/>
+            </w:rPr>
+            <w:t>7</w:t>
+          </w:r>
+        </w:p>
+        <w:p>
+          <w:pPr>
+            <w:pStyle w:val="TOC1"/>
+            <w:tabs>
+              <w:tab w:val="left" w:pos="440"/>
+              <w:tab w:val="right" w:leader="dot" w:pos="8494"/>
+            </w:tabs>
+            <w:rPr>
+              <w:rFonts w:ascii="Arial" w:eastAsiaTheme="minorEastAsia" w:hAnsi="Arial" w:cs="Arial"/>
+              <w:noProof/>
+              <w:sz w:val="24"/>
+              <w:szCs w:val="24"/>
+              <w:lang w:val="en-US" w:eastAsia="pt-PT"/>
+            </w:rPr>
+          </w:pPr>
+          <w:r>
+            <w:rPr>
+              <w:rStyle w:val="Hyperlink"/>
+              <w:rFonts w:ascii="Arial" w:hAnsi="Arial" w:cs="Arial"/>
+              <w:noProof/>
+              <w:sz w:val="24"/>
+              <w:szCs w:val="24"/>
+              <w:u w:val="none"/>
+              <w:lang w:val="en-US"/>
+            </w:rPr>
+            <w:tab/>
+          </w:r>
+          <w:r>
+            <w:rPr>
+              <w:rFonts w:ascii="Arial" w:hAnsi="Arial" w:cs="Arial"/>
+              <w:noProof/>
+              <w:color w:val="8C2D19"/>
+              <w:sz w:val="24"/>
+              <w:szCs w:val="24"/>
+              <w:lang w:val="en-US"/>
+            </w:rPr>
+            <w:t xml:space="preserve">a. </w:t>
+          </w:r>
+          <w:r>
+            <w:rPr>
+              <w:rFonts w:ascii="Arial" w:hAnsi="Arial" w:cs="Arial"/>
+              <w:noProof/>
+              <w:sz w:val="24"/>
+              <w:szCs w:val="24"/>
+              <w:lang w:val="en-US"/>
+            </w:rPr>
+            <w:t>Application Layer Protocol</w:t>
+          </w:r>
+          <w:r>
+            <w:rPr>
+              <w:rFonts w:ascii="Arial" w:hAnsi="Arial" w:cs="Arial"/>
+              <w:noProof/>
+              <w:webHidden/>
+              <w:sz w:val="24"/>
+              <w:szCs w:val="24"/>
+              <w:lang w:val="en-US"/>
+            </w:rPr>
+            <w:tab/>
+          </w:r>
+          <w:r>
+            <w:rPr>
+              <w:rFonts w:ascii="Arial" w:hAnsi="Arial" w:cs="Arial"/>
+              <w:noProof/>
+              <w:webHidden/>
+              <w:color w:val="8C2D19"/>
+              <w:sz w:val="24"/>
+              <w:szCs w:val="24"/>
+              <w:lang w:val="en-US"/>
+            </w:rPr>
+            <w:t>7</w:t>
+          </w:r>
+        </w:p>
+        <w:p>
+          <w:pPr>
+            <w:pStyle w:val="TOC1"/>
+            <w:tabs>
+              <w:tab w:val="left" w:pos="440"/>
+              <w:tab w:val="right" w:leader="dot" w:pos="8494"/>
+            </w:tabs>
+            <w:rPr>
+              <w:rFonts w:ascii="Arial" w:hAnsi="Arial" w:cs="Arial"/>
+              <w:noProof/>
+              <w:color w:val="8C2D19"/>
+              <w:sz w:val="24"/>
+              <w:szCs w:val="24"/>
+              <w:lang w:val="en-US"/>
+            </w:rPr>
+          </w:pPr>
+          <w:r>
+            <w:rPr>
+              <w:rStyle w:val="Hyperlink"/>
+              <w:rFonts w:ascii="Arial" w:hAnsi="Arial" w:cs="Arial"/>
+              <w:noProof/>
+              <w:sz w:val="24"/>
+              <w:szCs w:val="24"/>
+              <w:u w:val="none"/>
+              <w:lang w:val="en-US"/>
+            </w:rPr>
+            <w:tab/>
+          </w:r>
+          <w:r>
+            <w:rPr>
+              <w:rFonts w:ascii="Arial" w:hAnsi="Arial" w:cs="Arial"/>
+              <w:noProof/>
+              <w:color w:val="8C2D19"/>
+              <w:sz w:val="24"/>
+              <w:szCs w:val="24"/>
+              <w:lang w:val="en-US"/>
+            </w:rPr>
+            <w:t xml:space="preserve">b. </w:t>
+          </w:r>
+          <w:r>
+            <w:rPr>
+              <w:rFonts w:ascii="Arial" w:hAnsi="Arial" w:cs="Arial"/>
+              <w:noProof/>
+              <w:sz w:val="24"/>
+              <w:szCs w:val="24"/>
+              <w:lang w:val="en-US"/>
+            </w:rPr>
+            <w:t>Link Layer Protocol</w:t>
+          </w:r>
+          <w:r>
+            <w:rPr>
+              <w:rFonts w:ascii="Arial" w:hAnsi="Arial" w:cs="Arial"/>
+              <w:noProof/>
+              <w:webHidden/>
+              <w:sz w:val="24"/>
+              <w:szCs w:val="24"/>
+              <w:lang w:val="en-US"/>
+            </w:rPr>
+            <w:tab/>
+          </w:r>
+          <w:r>
+            <w:rPr>
+              <w:rFonts w:ascii="Arial" w:hAnsi="Arial" w:cs="Arial"/>
+              <w:noProof/>
+              <w:webHidden/>
+              <w:color w:val="8C2D19"/>
+              <w:sz w:val="24"/>
+              <w:szCs w:val="24"/>
+              <w:lang w:val="en-US"/>
+            </w:rPr>
+            <w:t>9</w:t>
+          </w:r>
+        </w:p>
+        <w:p>
+          <w:pPr>
+            <w:pStyle w:val="TOC1"/>
+            <w:tabs>
+              <w:tab w:val="left" w:pos="440"/>
+              <w:tab w:val="right" w:leader="dot" w:pos="8494"/>
+            </w:tabs>
+            <w:rPr>
+              <w:rFonts w:ascii="Arial" w:eastAsiaTheme="minorEastAsia" w:hAnsi="Arial" w:cs="Arial"/>
+              <w:noProof/>
+              <w:sz w:val="24"/>
+              <w:szCs w:val="24"/>
+              <w:lang w:val="en-US" w:eastAsia="pt-PT"/>
+            </w:rPr>
+          </w:pPr>
+          <w:r>
+            <w:rPr>
+              <w:rFonts w:ascii="Arial" w:hAnsi="Arial" w:cs="Arial"/>
+              <w:noProof/>
+              <w:color w:val="8C2D19"/>
+              <w:sz w:val="24"/>
+              <w:szCs w:val="24"/>
+              <w:lang w:val="en-US"/>
+            </w:rPr>
+            <w:t>6.</w:t>
+          </w:r>
+          <w:r>
+            <w:rPr>
+              <w:rFonts w:ascii="Arial" w:eastAsiaTheme="minorEastAsia" w:hAnsi="Arial" w:cs="Arial"/>
+              <w:noProof/>
+              <w:sz w:val="24"/>
+              <w:szCs w:val="24"/>
+              <w:lang w:val="en-US" w:eastAsia="pt-PT"/>
+            </w:rPr>
+            <w:tab/>
+          </w:r>
+          <w:r>
+            <w:rPr>
+              <w:rFonts w:ascii="Arial" w:hAnsi="Arial" w:cs="Arial"/>
+              <w:b/>
+              <w:noProof/>
+              <w:sz w:val="24"/>
+              <w:szCs w:val="24"/>
+              <w:lang w:val="en-US"/>
+            </w:rPr>
+            <w:t>Validation</w:t>
+          </w:r>
+          <w:r>
+            <w:rPr>
+              <w:rFonts w:ascii="Arial" w:hAnsi="Arial" w:cs="Arial"/>
+              <w:noProof/>
+              <w:webHidden/>
+              <w:sz w:val="24"/>
+              <w:szCs w:val="24"/>
+              <w:lang w:val="en-US"/>
+            </w:rPr>
+            <w:tab/>
+          </w:r>
+          <w:r>
+            <w:rPr>
+              <w:rFonts w:ascii="Arial" w:hAnsi="Arial" w:cs="Arial"/>
+              <w:noProof/>
+              <w:color w:val="8C2D19"/>
+              <w:sz w:val="24"/>
+              <w:szCs w:val="24"/>
+              <w:lang w:val="en-US"/>
+            </w:rPr>
+            <w:t>10</w:t>
+          </w:r>
+        </w:p>
+        <w:p>
+          <w:pPr>
+            <w:pStyle w:val="TOC1"/>
+            <w:tabs>
+              <w:tab w:val="left" w:pos="440"/>
+              <w:tab w:val="right" w:leader="dot" w:pos="8494"/>
+            </w:tabs>
+            <w:rPr>
+              <w:rFonts w:ascii="Arial" w:eastAsiaTheme="minorEastAsia" w:hAnsi="Arial" w:cs="Arial"/>
+              <w:noProof/>
+              <w:sz w:val="24"/>
+              <w:szCs w:val="24"/>
+              <w:lang w:val="en-US" w:eastAsia="pt-PT"/>
+            </w:rPr>
+          </w:pPr>
+          <w:r>
+            <w:rPr>
+              <w:rFonts w:ascii="Arial" w:hAnsi="Arial" w:cs="Arial"/>
+              <w:noProof/>
+              <w:color w:val="8C2D19"/>
+              <w:sz w:val="24"/>
+              <w:szCs w:val="24"/>
+              <w:lang w:val="en-US"/>
+            </w:rPr>
+            <w:t>7.</w:t>
+          </w:r>
+          <w:r>
+            <w:rPr>
+              <w:rFonts w:ascii="Arial" w:eastAsiaTheme="minorEastAsia" w:hAnsi="Arial" w:cs="Arial"/>
+              <w:noProof/>
+              <w:sz w:val="24"/>
+              <w:szCs w:val="24"/>
+              <w:lang w:val="en-US" w:eastAsia="pt-PT"/>
+            </w:rPr>
+            <w:tab/>
+          </w:r>
+          <w:r>
+            <w:rPr>
+              <w:rFonts w:ascii="Arial" w:hAnsi="Arial" w:cs="Arial"/>
+              <w:b/>
+              <w:noProof/>
+              <w:sz w:val="24"/>
+              <w:szCs w:val="24"/>
+              <w:lang w:val="en-US"/>
+            </w:rPr>
+            <w:t>Link Layer Protocol’s Effieciency</w:t>
+          </w:r>
+          <w:r>
+            <w:rPr>
+              <w:rFonts w:ascii="Arial" w:hAnsi="Arial" w:cs="Arial"/>
+              <w:noProof/>
+              <w:webHidden/>
+              <w:sz w:val="24"/>
+              <w:szCs w:val="24"/>
+              <w:lang w:val="en-US"/>
+            </w:rPr>
+            <w:tab/>
+          </w:r>
+          <w:r>
+            <w:rPr>
+              <w:rFonts w:ascii="Arial" w:hAnsi="Arial" w:cs="Arial"/>
+              <w:noProof/>
+              <w:webHidden/>
+              <w:color w:val="8C2D19"/>
+              <w:sz w:val="24"/>
+              <w:szCs w:val="24"/>
+              <w:lang w:val="en-US"/>
+            </w:rPr>
+            <w:t>1</w:t>
+          </w:r>
+          <w:r>
+            <w:rPr>
+              <w:rFonts w:ascii="Arial" w:hAnsi="Arial" w:cs="Arial"/>
+              <w:noProof/>
+              <w:color w:val="8C2D19"/>
+              <w:sz w:val="24"/>
+              <w:szCs w:val="24"/>
+              <w:lang w:val="en-US"/>
+            </w:rPr>
+            <w:t>1</w:t>
+          </w:r>
+        </w:p>
+        <w:p>
+          <w:pPr>
+            <w:pStyle w:val="TOC1"/>
+            <w:tabs>
+              <w:tab w:val="left" w:pos="440"/>
+              <w:tab w:val="right" w:leader="dot" w:pos="8494"/>
+            </w:tabs>
+            <w:rPr>
+              <w:rFonts w:ascii="Arial" w:eastAsiaTheme="minorEastAsia" w:hAnsi="Arial" w:cs="Arial"/>
+              <w:noProof/>
+              <w:sz w:val="24"/>
+              <w:szCs w:val="24"/>
+              <w:lang w:val="en-US" w:eastAsia="pt-PT"/>
+            </w:rPr>
+          </w:pPr>
+          <w:r>
+            <w:rPr>
+              <w:rFonts w:ascii="Arial" w:hAnsi="Arial" w:cs="Arial"/>
+              <w:noProof/>
+              <w:color w:val="8C2D19"/>
+              <w:sz w:val="24"/>
+              <w:szCs w:val="24"/>
+              <w:lang w:val="en-US"/>
+            </w:rPr>
+            <w:t>8.</w:t>
+          </w:r>
+          <w:r>
+            <w:rPr>
+              <w:rFonts w:ascii="Arial" w:eastAsiaTheme="minorEastAsia" w:hAnsi="Arial" w:cs="Arial"/>
+              <w:noProof/>
+              <w:sz w:val="24"/>
+              <w:szCs w:val="24"/>
+              <w:lang w:val="en-US" w:eastAsia="pt-PT"/>
+            </w:rPr>
+            <w:tab/>
+          </w:r>
+          <w:r>
+            <w:rPr>
+              <w:rFonts w:ascii="Arial" w:hAnsi="Arial" w:cs="Arial"/>
+              <w:b/>
+              <w:noProof/>
+              <w:sz w:val="24"/>
+              <w:szCs w:val="24"/>
+              <w:lang w:val="en-US"/>
+            </w:rPr>
+            <w:t>Conclusion</w:t>
+          </w:r>
+          <w:r>
+            <w:rPr>
+              <w:rFonts w:ascii="Arial" w:hAnsi="Arial" w:cs="Arial"/>
+              <w:noProof/>
+              <w:webHidden/>
+              <w:sz w:val="24"/>
+              <w:szCs w:val="24"/>
+              <w:lang w:val="en-US"/>
+            </w:rPr>
+            <w:tab/>
+          </w:r>
+          <w:r>
+            <w:rPr>
+              <w:rFonts w:ascii="Arial" w:hAnsi="Arial" w:cs="Arial"/>
+              <w:noProof/>
+              <w:webHidden/>
+              <w:color w:val="8C2D19"/>
+              <w:sz w:val="24"/>
+              <w:szCs w:val="24"/>
+              <w:lang w:val="en-US"/>
+            </w:rPr>
+            <w:t>1</w:t>
+          </w:r>
+          <w:r>
+            <w:rPr>
+              <w:rFonts w:ascii="Arial" w:hAnsi="Arial" w:cs="Arial"/>
+              <w:noProof/>
+              <w:color w:val="8C2D19"/>
+              <w:sz w:val="24"/>
+              <w:szCs w:val="24"/>
+              <w:lang w:val="en-US"/>
             </w:rPr>
             <w:t>3</w:t>
           </w:r>
@@ -1935,7 +1525,89 @@
               <w:noProof/>
               <w:sz w:val="24"/>
               <w:szCs w:val="24"/>
-              <w:lang w:eastAsia="pt-PT"/>
+              <w:lang w:val="en-US" w:eastAsia="pt-PT"/>
+            </w:rPr>
+          </w:pPr>
+          <w:r>
+            <w:rPr>
+              <w:rFonts w:ascii="Arial" w:hAnsi="Arial" w:cs="Arial"/>
+              <w:noProof/>
+              <w:color w:val="8C2D19"/>
+              <w:sz w:val="24"/>
+              <w:szCs w:val="24"/>
+              <w:lang w:val="en-US"/>
+            </w:rPr>
+            <w:t>9.</w:t>
+          </w:r>
+          <w:r>
+            <w:rPr>
+              <w:rFonts w:ascii="Arial" w:eastAsiaTheme="minorEastAsia" w:hAnsi="Arial" w:cs="Arial"/>
+              <w:noProof/>
+              <w:sz w:val="24"/>
+              <w:szCs w:val="24"/>
+              <w:lang w:val="en-US" w:eastAsia="pt-PT"/>
+            </w:rPr>
+            <w:tab/>
+          </w:r>
+          <w:r>
+            <w:rPr>
+              <w:rFonts w:ascii="Arial" w:hAnsi="Arial" w:cs="Arial"/>
+              <w:b/>
+              <w:noProof/>
+              <w:sz w:val="24"/>
+              <w:szCs w:val="24"/>
+              <w:lang w:val="en-US"/>
+            </w:rPr>
+            <w:t>Attachments</w:t>
+          </w:r>
+          <w:r>
+            <w:rPr>
+              <w:rFonts w:ascii="Arial" w:hAnsi="Arial" w:cs="Arial"/>
+              <w:noProof/>
+              <w:webHidden/>
+              <w:sz w:val="24"/>
+              <w:szCs w:val="24"/>
+              <w:lang w:val="en-US"/>
+            </w:rPr>
+            <w:tab/>
+          </w:r>
+          <w:r>
+            <w:rPr>
+              <w:rFonts w:ascii="Arial" w:hAnsi="Arial" w:cs="Arial"/>
+              <w:noProof/>
+              <w:webHidden/>
+              <w:color w:val="8C2D19"/>
+              <w:sz w:val="24"/>
+              <w:szCs w:val="24"/>
+              <w:lang w:val="en-US"/>
+            </w:rPr>
+            <w:t>1</w:t>
+          </w:r>
+          <w:r>
+            <w:rPr>
+              <w:rFonts w:ascii="Arial" w:hAnsi="Arial" w:cs="Arial"/>
+              <w:noProof/>
+              <w:color w:val="8C2D19"/>
+              <w:sz w:val="24"/>
+              <w:szCs w:val="24"/>
+              <w:lang w:val="en-US"/>
+            </w:rPr>
+            <w:t>3</w:t>
+          </w:r>
+        </w:p>
+        <w:p>
+          <w:pPr>
+            <w:pStyle w:val="TOC1"/>
+            <w:tabs>
+              <w:tab w:val="left" w:pos="440"/>
+              <w:tab w:val="right" w:leader="dot" w:pos="8494"/>
+            </w:tabs>
+            <w:rPr>
+              <w:rFonts w:ascii="Arial" w:eastAsiaTheme="minorEastAsia" w:hAnsi="Arial" w:cs="Arial"/>
+              <w:noProof/>
+              <w:sz w:val="24"/>
+              <w:szCs w:val="24"/>
+              <w:lang w:val="en-US" w:eastAsia="pt-PT"/>
             </w:rPr>
           </w:pPr>
           <w:r>
@@ -1946,42 +1618,10 @@
               <w:sz w:val="24"/>
               <w:szCs w:val="24"/>
               <w:u w:val="none"/>
+              <w:lang w:val="en-US"/>
             </w:rPr>
             <w:tab/>
           </w:r>
-          <w:hyperlink w:anchor="_Toc495838032" w:history="1">
-            <w:r>
-              <w:rPr>
-                <w:rStyle w:val="Hyperlink"/>
-                <w:rFonts w:ascii="Arial" w:hAnsi="Arial" w:cs="Arial"/>
-                <w:noProof/>
-                <w:color w:val="8C2D19"/>
-                <w:sz w:val="24"/>
-                <w:szCs w:val="24"/>
-              </w:rPr>
-              <w:t>a.</w:t>
-            </w:r>
-            <w:r>
-              <w:rPr>
-                <w:rStyle w:val="Hyperlink"/>
-                <w:rFonts w:ascii="Arial" w:hAnsi="Arial" w:cs="Arial"/>
-                <w:noProof/>
-                <w:sz w:val="24"/>
-                <w:szCs w:val="24"/>
-              </w:rPr>
-              <w:t xml:space="preserve"> Source Code</w:t>
-            </w:r>
-            <w:r>
-              <w:rPr>
-                <w:rFonts w:ascii="Arial" w:hAnsi="Arial" w:cs="Arial"/>
-                <w:noProof/>
-                <w:webHidden/>
-                <w:sz w:val="24"/>
-                <w:szCs w:val="24"/>
-              </w:rPr>
-              <w:tab/>
-            </w:r>
-          </w:hyperlink>
           <w:r>
             <w:rPr>
               <w:rFonts w:ascii="Arial" w:hAnsi="Arial" w:cs="Arial"/>
@@ -1989,6 +1629,39 @@
               <w:color w:val="8C2D19"/>
               <w:sz w:val="24"/>
               <w:szCs w:val="24"/>
+              <w:lang w:val="en-US"/>
+            </w:rPr>
+            <w:t xml:space="preserve">a. </w:t>
+          </w:r>
+          <w:r>
+            <w:rPr>
+              <w:rFonts w:ascii="Arial" w:hAnsi="Arial" w:cs="Arial"/>
+              <w:noProof/>
+              <w:sz w:val="24"/>
+              <w:szCs w:val="24"/>
+              <w:lang w:val="en-US"/>
+            </w:rPr>
+            <w:t>Source Code</w:t>
+          </w:r>
+          <w:r>
+            <w:rPr>
+              <w:rFonts w:ascii="Arial" w:hAnsi="Arial" w:cs="Arial"/>
+              <w:noProof/>
+              <w:webHidden/>
+              <w:sz w:val="24"/>
+              <w:szCs w:val="24"/>
+              <w:lang w:val="en-US"/>
+            </w:rPr>
+            <w:tab/>
+          </w:r>
+          <w:r>
+            <w:rPr>
+              <w:rFonts w:ascii="Arial" w:hAnsi="Arial" w:cs="Arial"/>
+              <w:noProof/>
+              <w:color w:val="8C2D19"/>
+              <w:sz w:val="24"/>
+              <w:szCs w:val="24"/>
+              <w:lang w:val="en-US"/>
             </w:rPr>
             <w:t>1</w:t>
           </w:r>
@@ -1999,6 +1672,7 @@
               <w:color w:val="8C2D19"/>
               <w:sz w:val="24"/>
               <w:szCs w:val="24"/>
+              <w:lang w:val="en-US"/>
             </w:rPr>
             <w:t>3</w:t>
           </w:r>
@@ -2026,42 +1700,39 @@
               <w:sz w:val="24"/>
               <w:szCs w:val="24"/>
               <w:u w:val="none"/>
+              <w:lang w:val="en-US"/>
             </w:rPr>
             <w:tab/>
           </w:r>
-          <w:hyperlink w:anchor="_Toc495838033" w:history="1">
-            <w:r>
-              <w:rPr>
-                <w:rStyle w:val="Hyperlink"/>
-                <w:rFonts w:ascii="Arial" w:hAnsi="Arial" w:cs="Arial"/>
-                <w:noProof/>
-                <w:color w:val="8C2D19"/>
-                <w:sz w:val="24"/>
-                <w:szCs w:val="24"/>
-              </w:rPr>
-              <w:t>b.</w:t>
-            </w:r>
-            <w:r>
-              <w:rPr>
-                <w:rStyle w:val="Hyperlink"/>
-                <w:rFonts w:ascii="Arial" w:hAnsi="Arial" w:cs="Arial"/>
-                <w:noProof/>
-                <w:sz w:val="24"/>
-                <w:szCs w:val="24"/>
-              </w:rPr>
-              <w:t xml:space="preserve"> Usage</w:t>
-            </w:r>
-            <w:r>
-              <w:rPr>
-                <w:rFonts w:ascii="Arial" w:hAnsi="Arial" w:cs="Arial"/>
-                <w:noProof/>
-                <w:webHidden/>
-                <w:sz w:val="24"/>
-                <w:szCs w:val="24"/>
-              </w:rPr>
-              <w:tab/>
-            </w:r>
-          </w:hyperlink>
+          <w:r>
+            <w:rPr>
+              <w:rFonts w:ascii="Arial" w:hAnsi="Arial" w:cs="Arial"/>
+              <w:noProof/>
+              <w:color w:val="8C2D19"/>
+              <w:sz w:val="24"/>
+              <w:szCs w:val="24"/>
+            </w:rPr>
+            <w:t xml:space="preserve">b. </w:t>
+          </w:r>
+          <w:r>
+            <w:rPr>
+              <w:rFonts w:ascii="Arial" w:hAnsi="Arial" w:cs="Arial"/>
+              <w:noProof/>
+              <w:sz w:val="24"/>
+              <w:szCs w:val="24"/>
+            </w:rPr>
+            <w:t>Usage</w:t>
+          </w:r>
+          <w:r>
+            <w:rPr>
+              <w:rFonts w:ascii="Arial" w:hAnsi="Arial" w:cs="Arial"/>
+              <w:noProof/>
+              <w:webHidden/>
+              <w:sz w:val="24"/>
+              <w:szCs w:val="24"/>
+            </w:rPr>
+            <w:tab/>
+          </w:r>
           <w:r>
             <w:rPr>
               <w:rFonts w:ascii="Arial" w:hAnsi="Arial" w:cs="Arial"/>
@@ -2090,15 +1761,6 @@
               <w:bCs/>
             </w:rPr>
           </w:pPr>
-          <w:r>
-            <w:rPr>
-              <w:rFonts w:cs="Arial"/>
-              <w:b/>
-              <w:bCs/>
-              <w:szCs w:val="24"/>
-            </w:rPr>
-            <w:fldChar w:fldCharType="end"/>
-          </w:r>
         </w:p>
       </w:sdtContent>
     </w:sdt>
@@ -2116,6 +1778,8 @@
           <w:lang w:eastAsia="en-GB"/>
         </w:rPr>
       </w:pPr>
+      <w:bookmarkStart w:id="0" w:name="_GoBack"/>
+      <w:bookmarkEnd w:id="0"/>
     </w:p>
     <w:p>
       <w:pPr>
@@ -3800,8 +3464,8 @@
           </mc:Fallback>
         </mc:AlternateContent>
       </w:r>
-      <w:bookmarkStart w:id="0" w:name="_MON_1571327572"/>
-      <w:bookmarkEnd w:id="0"/>
+      <w:bookmarkStart w:id="1" w:name="_MON_1571327572"/>
+      <w:bookmarkEnd w:id="1"/>
       <w:r>
         <w:rPr>
           <w:rFonts w:cs="Arial"/>
@@ -3831,12 +3495,12 @@
           <v:shape id="_x0000_i1025" type="#_x0000_t75" style="width:425.25pt;height:287.25pt" o:ole="">
             <v:imagedata r:id="rId10" o:title=""/>
           </v:shape>
-          <o:OLEObject Type="Embed" ProgID="Word.OpenDocumentText.12" ShapeID="_x0000_i1025" DrawAspect="Content" ObjectID="_1571474468" r:id="rId11"/>
+          <o:OLEObject Type="Embed" ProgID="Word.OpenDocumentText.12" ShapeID="_x0000_i1025" DrawAspect="Content" ObjectID="_1571474983" r:id="rId11"/>
         </w:object>
       </w:r>
     </w:p>
-    <w:bookmarkStart w:id="1" w:name="_MON_1571327768"/>
-    <w:bookmarkEnd w:id="1"/>
+    <w:bookmarkStart w:id="2" w:name="_MON_1571327768"/>
+    <w:bookmarkEnd w:id="2"/>
     <w:p>
       <w:pPr>
         <w:spacing w:before="100" w:after="100" w:line="360" w:lineRule="auto"/>
@@ -3861,7 +3525,7 @@
           <v:shape id="_x0000_i1026" type="#_x0000_t75" style="width:425.25pt;height:153pt" o:ole="">
             <v:imagedata r:id="rId12" o:title=""/>
           </v:shape>
-          <o:OLEObject Type="Embed" ProgID="Word.OpenDocumentText.12" ShapeID="_x0000_i1026" DrawAspect="Content" ObjectID="_1571474469" r:id="rId13"/>
+          <o:OLEObject Type="Embed" ProgID="Word.OpenDocumentText.12" ShapeID="_x0000_i1026" DrawAspect="Content" ObjectID="_1571474984" r:id="rId13"/>
         </w:object>
       </w:r>
     </w:p>
@@ -4018,8 +3682,8 @@
         </w:rPr>
       </w:pPr>
     </w:p>
-    <w:bookmarkStart w:id="2" w:name="_MON_1571403413"/>
-    <w:bookmarkEnd w:id="2"/>
+    <w:bookmarkStart w:id="3" w:name="_MON_1571403413"/>
+    <w:bookmarkEnd w:id="3"/>
     <w:p>
       <w:pPr>
         <w:spacing w:before="60" w:after="60" w:line="360" w:lineRule="auto"/>
@@ -4042,7 +3706,7 @@
           <v:shape id="_x0000_i1027" type="#_x0000_t75" style="width:425.25pt;height:22.5pt" o:ole="">
             <v:imagedata r:id="rId14" o:title=""/>
           </v:shape>
-          <o:OLEObject Type="Embed" ProgID="Word.OpenDocumentText.12" ShapeID="_x0000_i1027" DrawAspect="Content" ObjectID="_1571474470" r:id="rId15"/>
+          <o:OLEObject Type="Embed" ProgID="Word.OpenDocumentText.12" ShapeID="_x0000_i1027" DrawAspect="Content" ObjectID="_1571474985" r:id="rId15"/>
         </w:object>
       </w:r>
     </w:p>
@@ -4254,8 +3918,8 @@
         </w:rPr>
       </w:pPr>
     </w:p>
-    <w:bookmarkStart w:id="3" w:name="_MON_1571404714"/>
-    <w:bookmarkEnd w:id="3"/>
+    <w:bookmarkStart w:id="4" w:name="_MON_1571404714"/>
+    <w:bookmarkEnd w:id="4"/>
     <w:p>
       <w:pPr>
         <w:spacing w:before="60" w:after="60" w:line="360" w:lineRule="auto"/>
@@ -4278,7 +3942,7 @@
           <v:shape id="_x0000_i1028" type="#_x0000_t75" style="width:425.25pt;height:36.75pt" o:ole="">
             <v:imagedata r:id="rId16" o:title=""/>
           </v:shape>
-          <o:OLEObject Type="Embed" ProgID="Word.OpenDocumentText.12" ShapeID="_x0000_i1028" DrawAspect="Content" ObjectID="_1571474471" r:id="rId17"/>
+          <o:OLEObject Type="Embed" ProgID="Word.OpenDocumentText.12" ShapeID="_x0000_i1028" DrawAspect="Content" ObjectID="_1571474986" r:id="rId17"/>
         </w:object>
       </w:r>
     </w:p>
@@ -5547,6 +5211,7 @@
           <w:lang w:eastAsia="en-GB"/>
         </w:rPr>
       </w:pPr>
+      <w:proofErr w:type="spellStart"/>
       <w:r>
         <w:rPr>
           <w:rFonts w:eastAsia="Times New Roman" w:cs="Arial"/>
@@ -5556,6 +5221,7 @@
         </w:rPr>
         <w:t>buildSupervisionFrame</w:t>
       </w:r>
+      <w:proofErr w:type="spellEnd"/>
     </w:p>
     <w:p>
       <w:pPr>
@@ -5573,6 +5239,7 @@
           <w:lang w:eastAsia="en-GB"/>
         </w:rPr>
       </w:pPr>
+      <w:proofErr w:type="spellStart"/>
       <w:r>
         <w:rPr>
           <w:rFonts w:eastAsia="Times New Roman" w:cs="Arial"/>
@@ -5582,6 +5249,7 @@
         </w:rPr>
         <w:t>buildInformationFrame</w:t>
       </w:r>
+      <w:proofErr w:type="spellEnd"/>
     </w:p>
     <w:p>
       <w:pPr>
@@ -5599,15 +5267,37 @@
           <w:lang w:eastAsia="en-GB"/>
         </w:rPr>
       </w:pPr>
-      <w:r>
-        <w:rPr>
-          <w:rFonts w:eastAsia="Times New Roman" w:cs="Arial"/>
-          <w:sz w:val="22"/>
-          <w:szCs w:val="24"/>
-          <w:lang w:eastAsia="en-GB"/>
-        </w:rPr>
-        <w:t>byteStuffing / byteUnstuffing</w:t>
-      </w:r>
+      <w:proofErr w:type="spellStart"/>
+      <w:r>
+        <w:rPr>
+          <w:rFonts w:eastAsia="Times New Roman" w:cs="Arial"/>
+          <w:sz w:val="22"/>
+          <w:szCs w:val="24"/>
+          <w:lang w:eastAsia="en-GB"/>
+        </w:rPr>
+        <w:t>byteStuffing</w:t>
+      </w:r>
+      <w:proofErr w:type="spellEnd"/>
+      <w:r>
+        <w:rPr>
+          <w:rFonts w:eastAsia="Times New Roman" w:cs="Arial"/>
+          <w:sz w:val="22"/>
+          <w:szCs w:val="24"/>
+          <w:lang w:eastAsia="en-GB"/>
+        </w:rPr>
+        <w:t xml:space="preserve"> / </w:t>
+      </w:r>
+      <w:proofErr w:type="spellStart"/>
+      <w:r>
+        <w:rPr>
+          <w:rFonts w:eastAsia="Times New Roman" w:cs="Arial"/>
+          <w:sz w:val="22"/>
+          <w:szCs w:val="24"/>
+          <w:lang w:eastAsia="en-GB"/>
+        </w:rPr>
+        <w:t>byteUnstuffing</w:t>
+      </w:r>
+      <w:proofErr w:type="spellEnd"/>
     </w:p>
     <w:p>
       <w:pPr>
@@ -5625,6 +5315,7 @@
           <w:lang w:eastAsia="en-GB"/>
         </w:rPr>
       </w:pPr>
+      <w:proofErr w:type="spellStart"/>
       <w:r>
         <w:rPr>
           <w:rFonts w:eastAsia="Times New Roman" w:cs="Arial"/>
@@ -5634,6 +5325,7 @@
         </w:rPr>
         <w:t>writeAndReadReply</w:t>
       </w:r>
+      <w:proofErr w:type="spellEnd"/>
     </w:p>
     <w:p>
       <w:pPr>
@@ -6513,15 +6205,37 @@
           <w:lang w:eastAsia="en-GB"/>
         </w:rPr>
       </w:pPr>
-      <w:r>
-        <w:rPr>
-          <w:rFonts w:eastAsia="Times New Roman" w:cs="Arial"/>
-          <w:sz w:val="22"/>
-          <w:szCs w:val="24"/>
-          <w:lang w:eastAsia="en-GB"/>
-        </w:rPr>
-        <w:t>buildControlFrame / disassembleControlFrame</w:t>
-      </w:r>
+      <w:proofErr w:type="spellStart"/>
+      <w:r>
+        <w:rPr>
+          <w:rFonts w:eastAsia="Times New Roman" w:cs="Arial"/>
+          <w:sz w:val="22"/>
+          <w:szCs w:val="24"/>
+          <w:lang w:eastAsia="en-GB"/>
+        </w:rPr>
+        <w:t>buildControlFrame</w:t>
+      </w:r>
+      <w:proofErr w:type="spellEnd"/>
+      <w:r>
+        <w:rPr>
+          <w:rFonts w:eastAsia="Times New Roman" w:cs="Arial"/>
+          <w:sz w:val="22"/>
+          <w:szCs w:val="24"/>
+          <w:lang w:eastAsia="en-GB"/>
+        </w:rPr>
+        <w:t xml:space="preserve"> / </w:t>
+      </w:r>
+      <w:proofErr w:type="spellStart"/>
+      <w:r>
+        <w:rPr>
+          <w:rFonts w:eastAsia="Times New Roman" w:cs="Arial"/>
+          <w:sz w:val="22"/>
+          <w:szCs w:val="24"/>
+          <w:lang w:eastAsia="en-GB"/>
+        </w:rPr>
+        <w:t>disassembleControlFrame</w:t>
+      </w:r>
+      <w:proofErr w:type="spellEnd"/>
     </w:p>
     <w:p>
       <w:pPr>
@@ -6539,15 +6253,37 @@
           <w:lang w:eastAsia="en-GB"/>
         </w:rPr>
       </w:pPr>
-      <w:r>
-        <w:rPr>
-          <w:rFonts w:eastAsia="Times New Roman" w:cs="Arial"/>
-          <w:sz w:val="22"/>
-          <w:szCs w:val="24"/>
-          <w:lang w:eastAsia="en-GB"/>
-        </w:rPr>
-        <w:t>buildDataFrame / disassembleDataFrame</w:t>
-      </w:r>
+      <w:proofErr w:type="spellStart"/>
+      <w:r>
+        <w:rPr>
+          <w:rFonts w:eastAsia="Times New Roman" w:cs="Arial"/>
+          <w:sz w:val="22"/>
+          <w:szCs w:val="24"/>
+          <w:lang w:eastAsia="en-GB"/>
+        </w:rPr>
+        <w:t>buildDataFrame</w:t>
+      </w:r>
+      <w:proofErr w:type="spellEnd"/>
+      <w:r>
+        <w:rPr>
+          <w:rFonts w:eastAsia="Times New Roman" w:cs="Arial"/>
+          <w:sz w:val="22"/>
+          <w:szCs w:val="24"/>
+          <w:lang w:eastAsia="en-GB"/>
+        </w:rPr>
+        <w:t xml:space="preserve"> / </w:t>
+      </w:r>
+      <w:proofErr w:type="spellStart"/>
+      <w:r>
+        <w:rPr>
+          <w:rFonts w:eastAsia="Times New Roman" w:cs="Arial"/>
+          <w:sz w:val="22"/>
+          <w:szCs w:val="24"/>
+          <w:lang w:eastAsia="en-GB"/>
+        </w:rPr>
+        <w:t>disassembleDataFrame</w:t>
+      </w:r>
+      <w:proofErr w:type="spellEnd"/>
     </w:p>
     <w:p>
       <w:pPr>
@@ -7807,8 +7543,6 @@
           <w:lang w:eastAsia="en-GB"/>
         </w:rPr>
       </w:pPr>
-      <w:bookmarkStart w:id="4" w:name="_GoBack"/>
-      <w:bookmarkEnd w:id="4"/>
       <w:r>
         <w:rPr>
           <w:rFonts w:eastAsia="Times New Roman" w:cs="Arial"/>
@@ -8051,7 +7785,7 @@
         <w:noProof/>
         <w:sz w:val="20"/>
       </w:rPr>
-      <w:t>12</w:t>
+      <w:t>2</w:t>
     </w:r>
     <w:r>
       <w:rPr>

</xml_diff>